<commit_message>
create tables add references update content
</commit_message>
<xml_diff>
--- a/ms/manuscript.docx
+++ b/ms/manuscript.docx
@@ -227,104 +227,11 @@
     </w:p>
     <w:p>
       <w:pPr>
-        <w:pStyle w:val="FirstParagraph"/>
-      </w:pPr>
-      <w:r>
-        <w:t xml:space="preserve">IDEAS:</w:t>
-      </w:r>
-    </w:p>
-    <w:p>
-      <w:pPr>
-        <w:pStyle w:val="Compact"/>
-        <w:numPr>
-          <w:numId w:val="1003"/>
-          <w:ilvl w:val="0"/>
-        </w:numPr>
-      </w:pPr>
-      <w:r>
-        <w:t xml:space="preserve">Importancia de depositar los datos en repositorios institucionales o reconocidos por la comunidad científica</w:t>
-      </w:r>
-    </w:p>
-    <w:p>
-      <w:pPr>
-        <w:pStyle w:val="Compact"/>
-        <w:numPr>
-          <w:numId w:val="1003"/>
-          <w:ilvl w:val="0"/>
-        </w:numPr>
-      </w:pPr>
-      <w:r>
-        <w:t xml:space="preserve">Añadir valor añadido a los conjuntos de datos con la documentación de los mismos (metadatado) y la creación de DataPapers</w:t>
-      </w:r>
-    </w:p>
-    <w:p>
-      <w:pPr>
-        <w:pStyle w:val="Compact"/>
-        <w:numPr>
-          <w:numId w:val="1003"/>
-          <w:ilvl w:val="0"/>
-        </w:numPr>
-      </w:pPr>
-      <w:r>
-        <w:t xml:space="preserve">Enumerar algunas de las principales herramientas / plataformas / etc para documentación y depósito de datos y metadatos</w:t>
-      </w:r>
-    </w:p>
-    <w:p>
-      <w:pPr>
-        <w:pStyle w:val="Compact"/>
-        <w:numPr>
-          <w:numId w:val="1003"/>
-          <w:ilvl w:val="0"/>
-        </w:numPr>
-      </w:pPr>
-      <w:r>
-        <w:t xml:space="preserve">Inclusión de esta filosofía dentro del ciclo de Reproducibilidad en Ciencia</w:t>
-      </w:r>
-    </w:p>
-    <w:p>
-      <w:pPr>
-        <w:pStyle w:val="Compact"/>
-        <w:numPr>
-          <w:numId w:val="1003"/>
-          <w:ilvl w:val="0"/>
-        </w:numPr>
-      </w:pPr>
-      <w:r>
-        <w:t xml:space="preserve">Mostrar un caso de ejemplo con SINFONEVADA</w:t>
-      </w:r>
-    </w:p>
-    <w:p>
-      <w:pPr>
-        <w:pStyle w:val="FirstParagraph"/>
-      </w:pPr>
-      <w:r>
-        <w:t xml:space="preserve">Existen muchos repositorios de datos</w:t>
-      </w:r>
-      <w:r>
-        <w:t xml:space="preserve"> </w:t>
-      </w:r>
-      <w:r>
-        <w:t xml:space="preserve">(Yan y Gerstein, 2011)</w:t>
-      </w:r>
-      <w:r>
-        <w:t xml:space="preserve">.</w:t>
-      </w:r>
-    </w:p>
-    <w:p>
-      <w:pPr>
-        <w:pStyle w:val="BodyText"/>
-      </w:pPr>
-      <w:r>
-        <w:t xml:space="preserve">Un ejemplo.</w:t>
-      </w:r>
-    </w:p>
-    <w:p>
-      <w:pPr>
         <w:pStyle w:val="Heading2"/>
       </w:pPr>
-      <w:bookmarkStart w:id="23" w:name="como-incluir-ejemplos"/>
-      <w:r>
-        <w:t xml:space="preserve">Como incluir ejemplos</w:t>
+      <w:bookmarkStart w:id="23" w:name="ejemplo-sinfonevada"/>
+      <w:r>
+        <w:t xml:space="preserve">Ejemplo SINFONEVADA</w:t>
       </w:r>
       <w:bookmarkEnd w:id="23"/>
     </w:p>
@@ -333,320 +240,38 @@
         <w:pStyle w:val="FirstParagraph"/>
       </w:pPr>
       <w:r>
-        <w:t xml:space="preserve">Ajustamos un modelo lineal:</w:t>
+        <w:t xml:space="preserve">Las plantaciones de pinares presentan menor riqueza de especies y menor diversidad de especies que los bosques naturales de encinar y robledal. Esto se debe, en ambas variables, al menor múmero de especies herbáceas presentes en las plantaciones de pinar</w:t>
+      </w:r>
+      <w:r>
+        <w:t xml:space="preserve"> </w:t>
+      </w:r>
+      <w:r>
+        <w:t xml:space="preserve">(Gómez-Aparicio et al., 2009)</w:t>
+      </w:r>
+      <w:r>
+        <w:t xml:space="preserve">.</w:t>
       </w:r>
     </w:p>
     <w:p>
       <w:pPr>
         <w:pStyle w:val="BodyText"/>
       </w:pPr>
-      <m:oMathPara>
-        <m:oMathParaPr>
-          <m:jc m:val="center"/>
-        </m:oMathParaPr>
-        <m:oMath>
-          <m:sSub>
-            <m:e>
-              <m:r>
-                <m:t>y</m:t>
-              </m:r>
-            </m:e>
-            <m:sub>
-              <m:r>
-                <m:t>i</m:t>
-              </m:r>
-            </m:sub>
-          </m:sSub>
-          <m:r>
-            <m:t>=</m:t>
-          </m:r>
-          <m:r>
-            <m:t>α</m:t>
-          </m:r>
-          <m:r>
-            <m:t>+</m:t>
-          </m:r>
-          <m:r>
-            <m:t>β</m:t>
-          </m:r>
-          <m:r>
-            <m:t>*</m:t>
-          </m:r>
-          <m:sSub>
-            <m:e>
-              <m:r>
-                <m:t>x</m:t>
-              </m:r>
-            </m:e>
-            <m:sub>
-              <m:r>
-                <m:t>i</m:t>
-              </m:r>
-            </m:sub>
-          </m:sSub>
-        </m:oMath>
-      </m:oMathPara>
-    </w:p>
-    <w:p>
-      <w:pPr>
-        <w:pStyle w:val="FirstParagraph"/>
-      </w:pPr>
-      <w:r>
-        <w:t xml:space="preserve">Utilizamos R</w:t>
+      <w:r>
+        <w:t xml:space="preserve">Para establecer los valores iniciales de riqueza en cada uno de los tipos de cobertura vegetal vamos a analizar los datos de campo procedentes de los inventarios forestales SINFONEVADA</w:t>
       </w:r>
       <w:r>
         <w:t xml:space="preserve"> </w:t>
       </w:r>
       <w:r>
-        <w:t xml:space="preserve">(</w:t>
-      </w:r>
-      <w:r>
-        <w:rPr>
-          <w:b/>
-        </w:rPr>
-        <w:t xml:space="preserve">???</w:t>
-      </w:r>
-      <w:r>
-        <w:t xml:space="preserve">)</w:t>
+        <w:t xml:space="preserve">(Pérez-Luque et al., 2014)</w:t>
+      </w:r>
+      <w:r>
+        <w:t xml:space="preserve">. Para ello consultaremos este</w:t>
       </w:r>
       <w:r>
         <w:t xml:space="preserve"> </w:t>
       </w:r>
-      <w:r>
-        <w:t xml:space="preserve">y Rmarkdown</w:t>
-      </w:r>
-      <w:r>
-        <w:t xml:space="preserve"> </w:t>
-      </w:r>
-      <w:r>
-        <w:t xml:space="preserve">(</w:t>
-      </w:r>
-      <w:r>
-        <w:rPr>
-          <w:b/>
-        </w:rPr>
-        <w:t xml:space="preserve">???</w:t>
-      </w:r>
-      <w:r>
-        <w:t xml:space="preserve">;</w:t>
-      </w:r>
-      <w:r>
-        <w:t xml:space="preserve"> </w:t>
-      </w:r>
-      <w:r>
-        <w:rPr>
-          <w:b/>
-        </w:rPr>
-        <w:t xml:space="preserve">???</w:t>
-      </w:r>
-      <w:r>
-        <w:t xml:space="preserve">;</w:t>
-      </w:r>
-      <w:r>
-        <w:t xml:space="preserve"> </w:t>
-      </w:r>
-      <w:r>
-        <w:rPr>
-          <w:b/>
-        </w:rPr>
-        <w:t xml:space="preserve">???</w:t>
-      </w:r>
-      <w:r>
-        <w:t xml:space="preserve">;</w:t>
-      </w:r>
-      <w:r>
-        <w:t xml:space="preserve"> </w:t>
-      </w:r>
-      <w:r>
-        <w:rPr>
-          <w:b/>
-        </w:rPr>
-        <w:t xml:space="preserve">???</w:t>
-      </w:r>
-      <w:r>
-        <w:t xml:space="preserve">)</w:t>
-      </w:r>
-      <w:r>
-        <w:t xml:space="preserve"> </w:t>
-      </w:r>
-      <w:r>
-        <w:t xml:space="preserve">para todos nuestros análisis. Para ajustar los modelos mixtos utilizamos</w:t>
-      </w:r>
-      <w:r>
-        <w:t xml:space="preserve"> </w:t>
-      </w:r>
-      <w:r>
-        <w:rPr>
-          <w:rStyle w:val="VerbatimChar"/>
-        </w:rPr>
-        <w:t xml:space="preserve">lme4</w:t>
-      </w:r>
-      <w:r>
-        <w:t xml:space="preserve"> </w:t>
-      </w:r>
-      <w:r>
-        <w:t xml:space="preserve">(</w:t>
-      </w:r>
-      <w:r>
-        <w:rPr>
-          <w:b/>
-        </w:rPr>
-        <w:t xml:space="preserve">???</w:t>
-      </w:r>
-      <w:r>
-        <w:t xml:space="preserve">)</w:t>
-      </w:r>
-      <w:r>
-        <w:t xml:space="preserve">.</w:t>
-      </w:r>
-    </w:p>
-    <w:p>
-      <w:pPr>
-        <w:pStyle w:val="Heading1"/>
-      </w:pPr>
-      <w:bookmarkStart w:id="24" w:name="resultados"/>
-      <w:r>
-        <w:t xml:space="preserve">Resultados</w:t>
-      </w:r>
-      <w:bookmarkEnd w:id="24"/>
-    </w:p>
-    <w:p>
-      <w:pPr>
-        <w:pStyle w:val="FirstParagraph"/>
-      </w:pPr>
-      <w:r>
-        <w:t xml:space="preserve">Esta sección está dividida en subsecciones.</w:t>
-      </w:r>
-    </w:p>
-    <w:p>
-      <w:pPr>
-        <w:pStyle w:val="Heading2"/>
-      </w:pPr>
-      <w:bookmarkStart w:id="25" w:name="subseccion-1"/>
-      <w:r>
-        <w:t xml:space="preserve">Subsección 1</w:t>
-      </w:r>
-      <w:bookmarkEnd w:id="25"/>
-    </w:p>
-    <w:p>
-      <w:pPr>
-        <w:pStyle w:val="FirstParagraph"/>
-      </w:pPr>
-      <w:r>
-        <w:t xml:space="preserve">Los árboles de la parcela A fueron más altos que en la parcela B (altura media: 25 vs 13 m). Y muchos más resultados que se actualizan dinámicamente.</w:t>
-      </w:r>
-    </w:p>
-    <w:p>
-      <w:pPr>
-        <w:pStyle w:val="Heading2"/>
-      </w:pPr>
-      <w:bookmarkStart w:id="26" w:name="subseccion-2"/>
-      <w:r>
-        <w:t xml:space="preserve">Subsección 2</w:t>
-      </w:r>
-      <w:bookmarkEnd w:id="26"/>
-    </w:p>
-    <w:p>
-      <w:pPr>
-        <w:pStyle w:val="FirstParagraph"/>
-      </w:pPr>
-      <w:r>
-        <w:t xml:space="preserve">Texto.</w:t>
-      </w:r>
-    </w:p>
-    <w:p>
-      <w:pPr>
-        <w:pStyle w:val="Heading2"/>
-      </w:pPr>
-      <w:bookmarkStart w:id="27" w:name="subseccion-3"/>
-      <w:r>
-        <w:t xml:space="preserve">Subsección 3</w:t>
-      </w:r>
-      <w:bookmarkEnd w:id="27"/>
-    </w:p>
-    <w:p>
-      <w:pPr>
-        <w:pStyle w:val="FirstParagraph"/>
-      </w:pPr>
-      <w:r>
-        <w:t xml:space="preserve">Texto.</w:t>
-      </w:r>
-    </w:p>
-    <w:p>
-      <w:pPr>
-        <w:pStyle w:val="Heading1"/>
-      </w:pPr>
-      <w:bookmarkStart w:id="28" w:name="discusion"/>
-      <w:r>
-        <w:t xml:space="preserve">Discusión</w:t>
-      </w:r>
-      <w:bookmarkEnd w:id="28"/>
-    </w:p>
-    <w:p>
-      <w:pPr>
-        <w:pStyle w:val="Heading2"/>
-      </w:pPr>
-      <w:bookmarkStart w:id="29" w:name="ejemplo-sinfonevada"/>
-      <w:r>
-        <w:t xml:space="preserve">Ejemplo SINFONEVADA</w:t>
-      </w:r>
-      <w:bookmarkEnd w:id="29"/>
-    </w:p>
-    <w:p>
-      <w:pPr>
-        <w:pStyle w:val="FirstParagraph"/>
-      </w:pPr>
-      <w:r>
-        <w:t xml:space="preserve">Las plantaciones de pinares presentan menor riqueza de especies y menor diversidad de especies que los bosques naturales de encinar y robledal. Esto se debe, en ambas variables, al menor múmero de especies herbáceas presentes en las plantaciones de pinar</w:t>
-      </w:r>
-      <w:r>
-        <w:t xml:space="preserve"> </w:t>
-      </w:r>
-      <w:r>
-        <w:t xml:space="preserve">(</w:t>
-      </w:r>
-      <w:r>
-        <w:rPr>
-          <w:b/>
-        </w:rPr>
-        <w:t xml:space="preserve">???</w:t>
-      </w:r>
-      <w:r>
-        <w:t xml:space="preserve">)</w:t>
-      </w:r>
-      <w:r>
-        <w:t xml:space="preserve">.</w:t>
-      </w:r>
-    </w:p>
-    <w:p>
-      <w:pPr>
-        <w:pStyle w:val="BodyText"/>
-      </w:pPr>
-      <w:r>
-        <w:t xml:space="preserve">Para establecer los valores iniciales de riqueza en cada uno de los tipos de cobertura vegetal vamos a analizar los datos de campo procedentes de los inventarios forestales SINFONEVADA</w:t>
-      </w:r>
-      <w:r>
-        <w:t xml:space="preserve"> </w:t>
-      </w:r>
-      <w:r>
-        <w:t xml:space="preserve">(</w:t>
-      </w:r>
-      <w:r>
-        <w:rPr>
-          <w:b/>
-        </w:rPr>
-        <w:t xml:space="preserve">???</w:t>
-      </w:r>
-      <w:r>
-        <w:t xml:space="preserve">)</w:t>
-      </w:r>
-      <w:r>
-        <w:t xml:space="preserve">. Para ello consultaremos este</w:t>
-      </w:r>
-      <w:r>
-        <w:t xml:space="preserve"> </w:t>
-      </w:r>
-      <w:hyperlink r:id="rId30">
+      <w:hyperlink r:id="rId24">
         <w:r>
           <w:rPr>
             <w:rStyle w:val="Hyperlink"/>
@@ -686,7 +311,7 @@
       <w:pPr>
         <w:pStyle w:val="Compact"/>
         <w:numPr>
-          <w:numId w:val="1004"/>
+          <w:numId w:val="1003"/>
           <w:ilvl w:val="0"/>
         </w:numPr>
       </w:pPr>
@@ -716,7 +341,7 @@
       <w:pPr>
         <w:pStyle w:val="Compact"/>
         <w:numPr>
-          <w:numId w:val="1004"/>
+          <w:numId w:val="1003"/>
           <w:ilvl w:val="0"/>
         </w:numPr>
       </w:pPr>
@@ -728,7 +353,7 @@
       <w:pPr>
         <w:pStyle w:val="Compact"/>
         <w:numPr>
-          <w:numId w:val="1004"/>
+          <w:numId w:val="1003"/>
           <w:ilvl w:val="0"/>
         </w:numPr>
       </w:pPr>
@@ -738,7 +363,7 @@
       <w:r>
         <w:t xml:space="preserve"> </w:t>
       </w:r>
-      <w:hyperlink r:id="rId31">
+      <w:hyperlink r:id="rId25">
         <w:r>
           <w:rPr>
             <w:rStyle w:val="Hyperlink"/>
@@ -766,11 +391,11 @@
       <w:pPr>
         <w:pStyle w:val="Heading3"/>
       </w:pPr>
-      <w:bookmarkStart w:id="32" w:name="obtener-el-conjunto-de-datos"/>
+      <w:bookmarkStart w:id="26" w:name="obtener-el-conjunto-de-datos"/>
       <w:r>
         <w:t xml:space="preserve">Obtener el conjunto de datos</w:t>
       </w:r>
-      <w:bookmarkEnd w:id="32"/>
+      <w:bookmarkEnd w:id="26"/>
     </w:p>
     <w:p>
       <w:pPr>
@@ -1057,1034 +682,13 @@
     </w:p>
     <w:p>
       <w:pPr>
-        <w:pStyle w:val="FirstParagraph"/>
-      </w:pPr>
-      <w:r>
-        <w:t xml:space="preserve">En primer lugar tenemos que conocer el identificador único del conjunto de datos (UUID,</w:t>
-      </w:r>
-      <w:r>
-        <w:t xml:space="preserve"> </w:t>
-      </w:r>
-      <w:r>
-        <w:rPr>
-          <w:i/>
-        </w:rPr>
-        <w:t xml:space="preserve">Universally Unique IDentifier</w:t>
-      </w:r>
-      <w:r>
-        <w:t xml:space="preserve">). En este caso, los datos se encuentran en alojados en GBIF, y se corresponde con el Data-Set key</w:t>
-      </w:r>
-      <w:r>
-        <w:t xml:space="preserve"> </w:t>
-      </w:r>
-      <w:r>
-        <w:t xml:space="preserve">“</w:t>
-      </w:r>
-      <w:r>
-        <w:t xml:space="preserve">db6cd9d7-7be5-4cd0-8b3c-fb6dd7446472</w:t>
-      </w:r>
-      <w:r>
-        <w:t xml:space="preserve">”</w:t>
-      </w:r>
-      <w:r>
-        <w:t xml:space="preserve">, que se puede obtener de la pagina web del recurso de datos</w:t>
-      </w:r>
-      <w:r>
-        <w:t xml:space="preserve"> </w:t>
-      </w:r>
-      <w:hyperlink r:id="rId33">
-        <w:r>
-          <w:rPr>
-            <w:rStyle w:val="Hyperlink"/>
-          </w:rPr>
-          <w:t xml:space="preserve">https://www.gbif.org/dataset/db6cd9d7-7be5-4cd0-8b3c-fb6dd7446472</w:t>
-        </w:r>
-      </w:hyperlink>
-      <w:r>
-        <w:t xml:space="preserve">.</w:t>
-      </w:r>
-    </w:p>
-    <w:p>
-      <w:pPr>
-        <w:pStyle w:val="BodyText"/>
-      </w:pPr>
-      <w:r>
-        <w:t xml:space="preserve">Seguidamente obtenemos el conjunto de datos y sus metadatos, que coinciden con los metadatos incluidos en el repositorio donde se alojan los datos.</w:t>
-      </w:r>
-    </w:p>
-    <w:p>
-      <w:pPr>
-        <w:pStyle w:val="SourceCode"/>
-      </w:pPr>
-      <w:r>
-        <w:rPr>
-          <w:rStyle w:val="VerbatimChar"/>
-        </w:rPr>
-        <w:t xml:space="preserve">### UUID del conjunto de datos </w:t>
-      </w:r>
-      <w:r>
-        <w:br w:type="textWrapping"/>
-      </w:r>
-      <w:r>
-        <w:rPr>
-          <w:rStyle w:val="VerbatimChar"/>
-        </w:rPr>
-        <w:t xml:space="preserve">sinfo_uuid &lt;- 'db6cd9d7-7be5-4cd0-8b3c-fb6dd7446472'</w:t>
-      </w:r>
-      <w:r>
-        <w:br w:type="textWrapping"/>
-      </w:r>
-      <w:r>
-        <w:br w:type="textWrapping"/>
-      </w:r>
-      <w:r>
-        <w:rPr>
-          <w:rStyle w:val="VerbatimChar"/>
-        </w:rPr>
-        <w:t xml:space="preserve">## Metadatos </w:t>
-      </w:r>
-      <w:r>
-        <w:br w:type="textWrapping"/>
-      </w:r>
-      <w:r>
-        <w:rPr>
-          <w:rStyle w:val="VerbatimChar"/>
-        </w:rPr>
-        <w:t xml:space="preserve">sinfo_meta &lt;- datasets(uuid = sinfo_uuid)</w:t>
-      </w:r>
-    </w:p>
-    <w:p>
-      <w:pPr>
-        <w:pStyle w:val="FirstParagraph"/>
-      </w:pPr>
-      <w:r>
-        <w:t xml:space="preserve">Podemos obtener el número total de ocurrencias que contiene el conjunto de datos, para lo cual escribimos</w:t>
-      </w:r>
-    </w:p>
-    <w:p>
-      <w:pPr>
-        <w:pStyle w:val="SourceCode"/>
-      </w:pPr>
-      <w:r>
-        <w:rPr>
-          <w:rStyle w:val="VerbatimChar"/>
-        </w:rPr>
-        <w:t xml:space="preserve">occ_count(datasetKey=sinfo_uuid)</w:t>
-      </w:r>
-    </w:p>
-    <w:p>
-      <w:pPr>
-        <w:pStyle w:val="SourceCode"/>
-      </w:pPr>
-      <w:r>
-        <w:rPr>
-          <w:rStyle w:val="VerbatimChar"/>
-        </w:rPr>
-        <w:t xml:space="preserve">## [1] 7920</w:t>
-      </w:r>
-    </w:p>
-    <w:p>
-      <w:pPr>
-        <w:pStyle w:val="FirstParagraph"/>
-      </w:pPr>
-      <w:r>
-        <w:t xml:space="preserve">Y seguidamente vamos a conseguir una tabla que contenga todas las ocurrencias del conjunto de datos</w:t>
-      </w:r>
-    </w:p>
-    <w:p>
-      <w:pPr>
-        <w:pStyle w:val="SourceCode"/>
-      </w:pPr>
-      <w:r>
-        <w:rPr>
-          <w:rStyle w:val="VerbatimChar"/>
-        </w:rPr>
-        <w:t xml:space="preserve">sinfonevada &lt;- occ_data(datasetKey=sinfo_meta$data$key, limit = 8000)</w:t>
-      </w:r>
-    </w:p>
-    <w:p>
-      <w:pPr>
-        <w:pStyle w:val="Heading3"/>
-      </w:pPr>
-      <w:bookmarkStart w:id="34" w:name="numero-de-plots-y-especies-por-plot"/>
-      <w:r>
-        <w:t xml:space="preserve">Numero de plots y especies por plot</w:t>
-      </w:r>
-      <w:bookmarkEnd w:id="34"/>
-    </w:p>
-    <w:p>
-      <w:pPr>
-        <w:pStyle w:val="Compact"/>
-        <w:numPr>
-          <w:numId w:val="1005"/>
-          <w:ilvl w:val="0"/>
-        </w:numPr>
-      </w:pPr>
-      <w:r>
-        <w:t xml:space="preserve">Obtendremos el numero de plots (agrupando por localización)</w:t>
-      </w:r>
-    </w:p>
-    <w:p>
-      <w:pPr>
-        <w:pStyle w:val="Compact"/>
-        <w:numPr>
-          <w:numId w:val="1005"/>
-          <w:ilvl w:val="0"/>
-        </w:numPr>
-      </w:pPr>
-      <w:r>
-        <w:t xml:space="preserve">Para cada plot calcularemos la riqueza de especies</w:t>
-      </w:r>
-    </w:p>
-    <w:p>
-      <w:pPr>
-        <w:pStyle w:val="SourceCode"/>
-      </w:pPr>
-      <w:r>
-        <w:rPr>
-          <w:rStyle w:val="VerbatimChar"/>
-        </w:rPr>
-        <w:t xml:space="preserve"># Get only the fields of interest  </w:t>
-      </w:r>
-      <w:r>
-        <w:br w:type="textWrapping"/>
-      </w:r>
-      <w:r>
-        <w:rPr>
-          <w:rStyle w:val="VerbatimChar"/>
-        </w:rPr>
-        <w:t xml:space="preserve">df &lt;- sf$data %&gt;% dplyr::select(decimalLatitude, decimalLongitude, scientificName)</w:t>
-      </w:r>
-      <w:r>
-        <w:br w:type="textWrapping"/>
-      </w:r>
-      <w:r>
-        <w:br w:type="textWrapping"/>
-      </w:r>
-      <w:r>
-        <w:rPr>
-          <w:rStyle w:val="VerbatimChar"/>
-        </w:rPr>
-        <w:t xml:space="preserve"># How many species by plot</w:t>
-      </w:r>
-      <w:r>
-        <w:br w:type="textWrapping"/>
-      </w:r>
-      <w:r>
-        <w:rPr>
-          <w:rStyle w:val="VerbatimChar"/>
-        </w:rPr>
-        <w:t xml:space="preserve">richness_loc &lt;- df %&gt;%</w:t>
-      </w:r>
-      <w:r>
-        <w:br w:type="textWrapping"/>
-      </w:r>
-      <w:r>
-        <w:rPr>
-          <w:rStyle w:val="VerbatimChar"/>
-        </w:rPr>
-        <w:t xml:space="preserve">  group_by(decimalLatitude, decimalLongitude) %&gt;% </w:t>
-      </w:r>
-      <w:r>
-        <w:br w:type="textWrapping"/>
-      </w:r>
-      <w:r>
-        <w:rPr>
-          <w:rStyle w:val="VerbatimChar"/>
-        </w:rPr>
-        <w:t xml:space="preserve">  count() %&gt;% </w:t>
-      </w:r>
-      <w:r>
-        <w:br w:type="textWrapping"/>
-      </w:r>
-      <w:r>
-        <w:rPr>
-          <w:rStyle w:val="VerbatimChar"/>
-        </w:rPr>
-        <w:t xml:space="preserve">  as.data.frame() %&gt;% </w:t>
-      </w:r>
-      <w:r>
-        <w:br w:type="textWrapping"/>
-      </w:r>
-      <w:r>
-        <w:rPr>
-          <w:rStyle w:val="VerbatimChar"/>
-        </w:rPr>
-        <w:t xml:space="preserve">  tibble::rownames_to_column(var='id_plot') %&gt;%</w:t>
-      </w:r>
-      <w:r>
-        <w:br w:type="textWrapping"/>
-      </w:r>
-      <w:r>
-        <w:rPr>
-          <w:rStyle w:val="VerbatimChar"/>
-        </w:rPr>
-        <w:t xml:space="preserve">  rename(rich = n)</w:t>
-      </w:r>
-    </w:p>
-    <w:p>
-      <w:pPr>
-        <w:pStyle w:val="Heading3"/>
-      </w:pPr>
-      <w:bookmarkStart w:id="35" w:name="riqueza-por-ecosistemas"/>
-      <w:r>
-        <w:t xml:space="preserve">Riqueza por ecosistemas</w:t>
-      </w:r>
-      <w:bookmarkEnd w:id="35"/>
-    </w:p>
-    <w:p>
-      <w:pPr>
-        <w:pStyle w:val="Compact"/>
-        <w:numPr>
-          <w:numId w:val="1006"/>
-          <w:ilvl w:val="0"/>
-        </w:numPr>
-      </w:pPr>
-      <w:r>
-        <w:t xml:space="preserve">Analizaremos la riqueza media de los plots por ecosistema</w:t>
-      </w:r>
-    </w:p>
-    <w:p>
-      <w:pPr>
-        <w:pStyle w:val="Compact"/>
-        <w:numPr>
-          <w:numId w:val="1006"/>
-          <w:ilvl w:val="0"/>
-        </w:numPr>
-      </w:pPr>
-      <w:r>
-        <w:t xml:space="preserve">Obtener los ecosistemas de OBSNEV, que están en este</w:t>
-      </w:r>
-      <w:r>
-        <w:t xml:space="preserve"> </w:t>
-      </w:r>
-      <w:hyperlink r:id="rId36">
-        <w:r>
-          <w:rPr>
-            <w:rStyle w:val="Hyperlink"/>
-          </w:rPr>
-          <w:t xml:space="preserve">enlace</w:t>
-        </w:r>
-      </w:hyperlink>
-      <w:r>
-        <w:t xml:space="preserve">. También se han incluido en la carpeta</w:t>
-      </w:r>
-      <w:r>
-        <w:t xml:space="preserve"> </w:t>
-      </w:r>
-      <w:r>
-        <w:rPr>
-          <w:rStyle w:val="VerbatimChar"/>
-        </w:rPr>
-        <w:t xml:space="preserve">/data</w:t>
-      </w:r>
-      <w:r>
-        <w:t xml:space="preserve"> </w:t>
-      </w:r>
-      <w:r>
-        <w:t xml:space="preserve">del paquete.</w:t>
-      </w:r>
-    </w:p>
-    <w:p>
-      <w:pPr>
-        <w:pStyle w:val="SourceCode"/>
-      </w:pPr>
-      <w:r>
-        <w:rPr>
-          <w:rStyle w:val="VerbatimChar"/>
-        </w:rPr>
-        <w:t xml:space="preserve"># Prepare Ecosystems data </w:t>
-      </w:r>
-      <w:r>
-        <w:br w:type="textWrapping"/>
-      </w:r>
-      <w:r>
-        <w:rPr>
-          <w:rStyle w:val="VerbatimChar"/>
-        </w:rPr>
-        <w:t xml:space="preserve">wd &lt;- getwd()</w:t>
-      </w:r>
-      <w:r>
-        <w:br w:type="textWrapping"/>
-      </w:r>
-      <w:r>
-        <w:br w:type="textWrapping"/>
-      </w:r>
-      <w:r>
-        <w:rPr>
-          <w:rStyle w:val="VerbatimChar"/>
-        </w:rPr>
-        <w:t xml:space="preserve">temporalwd &lt;- setwd(tempdir())</w:t>
-      </w:r>
-      <w:r>
-        <w:br w:type="textWrapping"/>
-      </w:r>
-      <w:r>
-        <w:rPr>
-          <w:rStyle w:val="VerbatimChar"/>
-        </w:rPr>
-        <w:t xml:space="preserve">unzip('../inst/extdata/ecosistemas_sn.zip', exdir = temporalwd)</w:t>
-      </w:r>
-      <w:r>
-        <w:br w:type="textWrapping"/>
-      </w:r>
-      <w:r>
-        <w:br w:type="textWrapping"/>
-      </w:r>
-      <w:r>
-        <w:rPr>
-          <w:rStyle w:val="VerbatimChar"/>
-        </w:rPr>
-        <w:t xml:space="preserve">eco &lt;- readOGR(dsn=temporalwd, layer = 'ecosistemas', encoding="UTF-8", verbose = TRUE)</w:t>
-      </w:r>
-      <w:r>
-        <w:br w:type="textWrapping"/>
-      </w:r>
-      <w:r>
-        <w:br w:type="textWrapping"/>
-      </w:r>
-      <w:r>
-        <w:rPr>
-          <w:rStyle w:val="VerbatimChar"/>
-        </w:rPr>
-        <w:t xml:space="preserve"># Transform projection</w:t>
-      </w:r>
-      <w:r>
-        <w:br w:type="textWrapping"/>
-      </w:r>
-      <w:r>
-        <w:rPr>
-          <w:rStyle w:val="VerbatimChar"/>
-        </w:rPr>
-        <w:t xml:space="preserve">eco_t &lt;- spTransform(eco, CRS("+init=epsg:4326"))</w:t>
-      </w:r>
-    </w:p>
-    <w:p>
-      <w:pPr>
-        <w:pStyle w:val="FirstParagraph"/>
-      </w:pPr>
-      <w:r>
-        <w:t xml:space="preserve">Ahora creamos una capa vectorial de puntos para los plots del invetnario forestal, y le asignamos su correspondiente proyección.</w:t>
-      </w:r>
-    </w:p>
-    <w:p>
-      <w:pPr>
-        <w:pStyle w:val="SourceCode"/>
-      </w:pPr>
-      <w:r>
-        <w:rPr>
-          <w:rStyle w:val="VerbatimChar"/>
-        </w:rPr>
-        <w:t xml:space="preserve"># Create an spatial point dataframe for the plots </w:t>
-      </w:r>
-      <w:r>
-        <w:br w:type="textWrapping"/>
-      </w:r>
-      <w:r>
-        <w:rPr>
-          <w:rStyle w:val="VerbatimChar"/>
-        </w:rPr>
-        <w:t xml:space="preserve">richness_sp &lt;- SpatialPointsDataFrame(richness_loc[,c("decimalLongitude", "decimalLatitude")],</w:t>
-      </w:r>
-      <w:r>
-        <w:br w:type="textWrapping"/>
-      </w:r>
-      <w:r>
-        <w:rPr>
-          <w:rStyle w:val="VerbatimChar"/>
-        </w:rPr>
-        <w:t xml:space="preserve">                                      richness_loc)</w:t>
-      </w:r>
-      <w:r>
-        <w:br w:type="textWrapping"/>
-      </w:r>
-      <w:r>
-        <w:rPr>
-          <w:rStyle w:val="VerbatimChar"/>
-        </w:rPr>
-        <w:t xml:space="preserve">projection(richness_sp) &lt;-  CRS("+init=epsg:4326")</w:t>
-      </w:r>
-    </w:p>
-    <w:p>
-      <w:pPr>
-        <w:pStyle w:val="FirstParagraph"/>
-      </w:pPr>
-      <w:r>
-        <w:t xml:space="preserve">Seguidamente realizamos una intersección entre capas. Estamos interesados en obtener la tipología de ecosistema para cada plot del inventario forestal.</w:t>
-      </w:r>
-    </w:p>
-    <w:p>
-      <w:pPr>
-        <w:pStyle w:val="SourceCode"/>
-      </w:pPr>
-      <w:r>
-        <w:rPr>
-          <w:rStyle w:val="VerbatimChar"/>
-        </w:rPr>
-        <w:t xml:space="preserve"># See this example</w:t>
-      </w:r>
-      <w:r>
-        <w:br w:type="textWrapping"/>
-      </w:r>
-      <w:r>
-        <w:rPr>
-          <w:rStyle w:val="VerbatimChar"/>
-        </w:rPr>
-        <w:t xml:space="preserve"># https://gis.stackexchange.com/questions/226035/join-spatial-point-data-with-multiple-polygon-data-using-r</w:t>
-      </w:r>
-      <w:r>
-        <w:br w:type="textWrapping"/>
-      </w:r>
-      <w:r>
-        <w:br w:type="textWrapping"/>
-      </w:r>
-      <w:r>
-        <w:rPr>
-          <w:rStyle w:val="VerbatimChar"/>
-        </w:rPr>
-        <w:t xml:space="preserve"># Convert to sf-objects</w:t>
-      </w:r>
-      <w:r>
-        <w:br w:type="textWrapping"/>
-      </w:r>
-      <w:r>
-        <w:rPr>
-          <w:rStyle w:val="VerbatimChar"/>
-        </w:rPr>
-        <w:t xml:space="preserve">richness_sp.sf &lt;- st_as_sf(richness_sp)</w:t>
-      </w:r>
-      <w:r>
-        <w:br w:type="textWrapping"/>
-      </w:r>
-      <w:r>
-        <w:rPr>
-          <w:rStyle w:val="VerbatimChar"/>
-        </w:rPr>
-        <w:t xml:space="preserve">eco_t.sf &lt;- st_as_sf(eco_t)</w:t>
-      </w:r>
-      <w:r>
-        <w:br w:type="textWrapping"/>
-      </w:r>
-      <w:r>
-        <w:br w:type="textWrapping"/>
-      </w:r>
-      <w:r>
-        <w:rPr>
-          <w:rStyle w:val="VerbatimChar"/>
-        </w:rPr>
-        <w:t xml:space="preserve"># Keep all "meuse.sf", sort by row.names(meuse.sf). Default overlay is "intersects".</w:t>
-      </w:r>
-      <w:r>
-        <w:br w:type="textWrapping"/>
-      </w:r>
-      <w:r>
-        <w:rPr>
-          <w:rStyle w:val="VerbatimChar"/>
-        </w:rPr>
-        <w:t xml:space="preserve">aux &lt;- st_join(richness_sp.sf, eco_t.sf[,c('COD_ECOSIS', 'ECOSISTE_1')])</w:t>
-      </w:r>
-      <w:r>
-        <w:br w:type="textWrapping"/>
-      </w:r>
-      <w:r>
-        <w:br w:type="textWrapping"/>
-      </w:r>
-      <w:r>
-        <w:rPr>
-          <w:rStyle w:val="VerbatimChar"/>
-        </w:rPr>
-        <w:t xml:space="preserve"># Convert back to Spatial*</w:t>
-      </w:r>
-      <w:r>
-        <w:br w:type="textWrapping"/>
-      </w:r>
-      <w:r>
-        <w:rPr>
-          <w:rStyle w:val="VerbatimChar"/>
-        </w:rPr>
-        <w:t xml:space="preserve">richness_sp_eco &lt;- as(aux, "Spatial")</w:t>
-      </w:r>
-    </w:p>
-    <w:p>
-      <w:pPr>
-        <w:pStyle w:val="FirstParagraph"/>
-      </w:pPr>
-      <w:r>
-        <w:t xml:space="preserve">Vamos a reagrupar los ecosistemas</w:t>
-      </w:r>
-    </w:p>
-    <w:p>
-      <w:pPr>
-        <w:pStyle w:val="SourceCode"/>
-      </w:pPr>
-      <w:r>
-        <w:rPr>
-          <w:rStyle w:val="VerbatimChar"/>
-        </w:rPr>
-        <w:t xml:space="preserve">aux &lt;- aux %&gt;% mutate(newECO = recode_factor(COD_ECOSIS, </w:t>
-      </w:r>
-      <w:r>
-        <w:br w:type="textWrapping"/>
-      </w:r>
-      <w:r>
-        <w:rPr>
-          <w:rStyle w:val="VerbatimChar"/>
-        </w:rPr>
-        <w:t xml:space="preserve">                                                    `8`="Pine plantations",</w:t>
-      </w:r>
-      <w:r>
-        <w:br w:type="textWrapping"/>
-      </w:r>
-      <w:r>
-        <w:rPr>
-          <w:rStyle w:val="VerbatimChar"/>
-        </w:rPr>
-        <w:t xml:space="preserve">                                                    `2`="High-mountain meadows",</w:t>
-      </w:r>
-      <w:r>
-        <w:br w:type="textWrapping"/>
-      </w:r>
-      <w:r>
-        <w:rPr>
-          <w:rStyle w:val="VerbatimChar"/>
-        </w:rPr>
-        <w:t xml:space="preserve">                                                    `3`="High-mountain shrubland",</w:t>
-      </w:r>
-      <w:r>
-        <w:br w:type="textWrapping"/>
-      </w:r>
-      <w:r>
-        <w:rPr>
-          <w:rStyle w:val="VerbatimChar"/>
-        </w:rPr>
-        <w:t xml:space="preserve">                                                    `5`="Mid-mountain shrubland",</w:t>
-      </w:r>
-      <w:r>
-        <w:br w:type="textWrapping"/>
-      </w:r>
-      <w:r>
-        <w:rPr>
-          <w:rStyle w:val="VerbatimChar"/>
-        </w:rPr>
-        <w:t xml:space="preserve">                                                    `1`="Pastures",</w:t>
-      </w:r>
-      <w:r>
-        <w:br w:type="textWrapping"/>
-      </w:r>
-      <w:r>
-        <w:rPr>
-          <w:rStyle w:val="VerbatimChar"/>
-        </w:rPr>
-        <w:t xml:space="preserve">                                                    `6`="Aquatic systems", </w:t>
-      </w:r>
-      <w:r>
-        <w:br w:type="textWrapping"/>
-      </w:r>
-      <w:r>
-        <w:rPr>
-          <w:rStyle w:val="VerbatimChar"/>
-        </w:rPr>
-        <w:t xml:space="preserve">                                                    `NA`="NA", </w:t>
-      </w:r>
-      <w:r>
-        <w:br w:type="textWrapping"/>
-      </w:r>
-      <w:r>
-        <w:rPr>
-          <w:rStyle w:val="VerbatimChar"/>
-        </w:rPr>
-        <w:t xml:space="preserve">                                                    .default = 'Natural Forests'))</w:t>
-      </w:r>
-    </w:p>
-    <w:p>
-      <w:pPr>
-        <w:pStyle w:val="FirstParagraph"/>
-      </w:pPr>
-      <w:r>
-        <w:t xml:space="preserve">Finalmente computamos los valores de riqueza por ecosistemas y por agregados</w:t>
-      </w:r>
-    </w:p>
-    <w:p>
-      <w:pPr>
-        <w:pStyle w:val="SourceCode"/>
-      </w:pPr>
-      <w:r>
-        <w:rPr>
-          <w:rStyle w:val="VerbatimChar"/>
-        </w:rPr>
-        <w:t xml:space="preserve">richSinfo &lt;- aux %&gt;%</w:t>
-      </w:r>
-      <w:r>
-        <w:br w:type="textWrapping"/>
-      </w:r>
-      <w:r>
-        <w:rPr>
-          <w:rStyle w:val="VerbatimChar"/>
-        </w:rPr>
-        <w:t xml:space="preserve">  group_by(ECOSISTE_1, COD_ECOSIS) %&gt;%</w:t>
-      </w:r>
-      <w:r>
-        <w:br w:type="textWrapping"/>
-      </w:r>
-      <w:r>
-        <w:rPr>
-          <w:rStyle w:val="VerbatimChar"/>
-        </w:rPr>
-        <w:t xml:space="preserve">  summarise(mean = mean(rich),</w:t>
-      </w:r>
-      <w:r>
-        <w:br w:type="textWrapping"/>
-      </w:r>
-      <w:r>
-        <w:rPr>
-          <w:rStyle w:val="VerbatimChar"/>
-        </w:rPr>
-        <w:t xml:space="preserve">            sd = sd(rich),</w:t>
-      </w:r>
-      <w:r>
-        <w:br w:type="textWrapping"/>
-      </w:r>
-      <w:r>
-        <w:rPr>
-          <w:rStyle w:val="VerbatimChar"/>
-        </w:rPr>
-        <w:t xml:space="preserve">            se = sd/sqrt(length(rich)),</w:t>
-      </w:r>
-      <w:r>
-        <w:br w:type="textWrapping"/>
-      </w:r>
-      <w:r>
-        <w:rPr>
-          <w:rStyle w:val="VerbatimChar"/>
-        </w:rPr>
-        <w:t xml:space="preserve">            n = length(rich),</w:t>
-      </w:r>
-      <w:r>
-        <w:br w:type="textWrapping"/>
-      </w:r>
-      <w:r>
-        <w:rPr>
-          <w:rStyle w:val="VerbatimChar"/>
-        </w:rPr>
-        <w:t xml:space="preserve">            min = min(rich),</w:t>
-      </w:r>
-      <w:r>
-        <w:br w:type="textWrapping"/>
-      </w:r>
-      <w:r>
-        <w:rPr>
-          <w:rStyle w:val="VerbatimChar"/>
-        </w:rPr>
-        <w:t xml:space="preserve">            max = max(rich),</w:t>
-      </w:r>
-      <w:r>
-        <w:br w:type="textWrapping"/>
-      </w:r>
-      <w:r>
-        <w:rPr>
-          <w:rStyle w:val="VerbatimChar"/>
-        </w:rPr>
-        <w:t xml:space="preserve">            median = median(rich)) %&gt;%</w:t>
-      </w:r>
-      <w:r>
-        <w:br w:type="textWrapping"/>
-      </w:r>
-      <w:r>
-        <w:rPr>
-          <w:rStyle w:val="VerbatimChar"/>
-        </w:rPr>
-        <w:t xml:space="preserve">    as.data.frame() %&gt;%</w:t>
-      </w:r>
-      <w:r>
-        <w:br w:type="textWrapping"/>
-      </w:r>
-      <w:r>
-        <w:rPr>
-          <w:rStyle w:val="VerbatimChar"/>
-        </w:rPr>
-        <w:t xml:space="preserve">  dplyr::select(-geometry) </w:t>
-      </w:r>
-    </w:p>
-    <w:p>
-      <w:pPr>
-        <w:pStyle w:val="SourceCode"/>
-      </w:pPr>
-      <w:r>
-        <w:rPr>
-          <w:rStyle w:val="VerbatimChar"/>
-        </w:rPr>
-        <w:t xml:space="preserve">richSinfo_agg &lt;- aux %&gt;%</w:t>
-      </w:r>
-      <w:r>
-        <w:br w:type="textWrapping"/>
-      </w:r>
-      <w:r>
-        <w:rPr>
-          <w:rStyle w:val="VerbatimChar"/>
-        </w:rPr>
-        <w:t xml:space="preserve">  group_by(newECO) %&gt;%</w:t>
-      </w:r>
-      <w:r>
-        <w:br w:type="textWrapping"/>
-      </w:r>
-      <w:r>
-        <w:rPr>
-          <w:rStyle w:val="VerbatimChar"/>
-        </w:rPr>
-        <w:t xml:space="preserve">  summarise(mean = mean(rich),</w:t>
-      </w:r>
-      <w:r>
-        <w:br w:type="textWrapping"/>
-      </w:r>
-      <w:r>
-        <w:rPr>
-          <w:rStyle w:val="VerbatimChar"/>
-        </w:rPr>
-        <w:t xml:space="preserve">            sd = sd(rich),</w:t>
-      </w:r>
-      <w:r>
-        <w:br w:type="textWrapping"/>
-      </w:r>
-      <w:r>
-        <w:rPr>
-          <w:rStyle w:val="VerbatimChar"/>
-        </w:rPr>
-        <w:t xml:space="preserve">            se = sd/sqrt(length(rich)),</w:t>
-      </w:r>
-      <w:r>
-        <w:br w:type="textWrapping"/>
-      </w:r>
-      <w:r>
-        <w:rPr>
-          <w:rStyle w:val="VerbatimChar"/>
-        </w:rPr>
-        <w:t xml:space="preserve">            n = length(rich),</w:t>
-      </w:r>
-      <w:r>
-        <w:br w:type="textWrapping"/>
-      </w:r>
-      <w:r>
-        <w:rPr>
-          <w:rStyle w:val="VerbatimChar"/>
-        </w:rPr>
-        <w:t xml:space="preserve">            min = min(rich),</w:t>
-      </w:r>
-      <w:r>
-        <w:br w:type="textWrapping"/>
-      </w:r>
-      <w:r>
-        <w:rPr>
-          <w:rStyle w:val="VerbatimChar"/>
-        </w:rPr>
-        <w:t xml:space="preserve">            max = max(rich), </w:t>
-      </w:r>
-      <w:r>
-        <w:br w:type="textWrapping"/>
-      </w:r>
-      <w:r>
-        <w:rPr>
-          <w:rStyle w:val="VerbatimChar"/>
-        </w:rPr>
-        <w:t xml:space="preserve">            median = median(rich)) %&gt;%</w:t>
-      </w:r>
-      <w:r>
-        <w:br w:type="textWrapping"/>
-      </w:r>
-      <w:r>
-        <w:rPr>
-          <w:rStyle w:val="VerbatimChar"/>
-        </w:rPr>
-        <w:t xml:space="preserve">  as.data.frame() %&gt;%</w:t>
-      </w:r>
-      <w:r>
-        <w:br w:type="textWrapping"/>
-      </w:r>
-      <w:r>
-        <w:rPr>
-          <w:rStyle w:val="VerbatimChar"/>
-        </w:rPr>
-        <w:t xml:space="preserve">  dplyr::select(-geometry) </w:t>
-      </w:r>
-    </w:p>
-    <w:p>
-      <w:pPr>
-        <w:pStyle w:val="FirstParagraph"/>
-      </w:pPr>
-      <w:r>
-        <w:t xml:space="preserve">En</w:t>
-      </w:r>
-      <w:r>
-        <w:t xml:space="preserve"> </w:t>
-      </w:r>
-      <w:r>
-        <w:t xml:space="preserve">(</w:t>
-      </w:r>
-      <w:r>
-        <w:rPr>
-          <w:b/>
-        </w:rPr>
-        <w:t xml:space="preserve">???</w:t>
-      </w:r>
-      <w:r>
-        <w:t xml:space="preserve">)</w:t>
-      </w:r>
-      <w:r>
-        <w:t xml:space="preserve"> </w:t>
-      </w:r>
-      <w:r>
-        <w:t xml:space="preserve">se analizan el mismo dataset, y se obtienen, tras aplicar los modelos, los siguientes resultados:</w:t>
-      </w:r>
-    </w:p>
-    <w:p>
-      <w:pPr>
-        <w:pStyle w:val="SourceCode"/>
-      </w:pPr>
-      <w:r>
-        <w:rPr>
-          <w:rStyle w:val="VerbatimChar"/>
-        </w:rPr>
-        <w:t xml:space="preserve">richPot &lt;- data.frame(cbind(</w:t>
-      </w:r>
-      <w:r>
-        <w:br w:type="textWrapping"/>
-      </w:r>
-      <w:r>
-        <w:rPr>
-          <w:rStyle w:val="VerbatimChar"/>
-        </w:rPr>
-        <w:t xml:space="preserve">  eco = c('Plantations', 'Quercus ilex forests', 'Natural deciduous forests'),</w:t>
-      </w:r>
-      <w:r>
-        <w:br w:type="textWrapping"/>
-      </w:r>
-      <w:r>
-        <w:rPr>
-          <w:rStyle w:val="VerbatimChar"/>
-        </w:rPr>
-        <w:t xml:space="preserve">  n = c(442, 45, 26),</w:t>
-      </w:r>
-      <w:r>
-        <w:br w:type="textWrapping"/>
-      </w:r>
-      <w:r>
-        <w:rPr>
-          <w:rStyle w:val="VerbatimChar"/>
-        </w:rPr>
-        <w:t xml:space="preserve">  potRich = c(13.09, 14.92, 17.55),</w:t>
-      </w:r>
-      <w:r>
-        <w:br w:type="textWrapping"/>
-      </w:r>
-      <w:r>
-        <w:rPr>
-          <w:rStyle w:val="VerbatimChar"/>
-        </w:rPr>
-        <w:t xml:space="preserve">  lowerInterval = c(12.82, 13.72, 15.62), </w:t>
-      </w:r>
-      <w:r>
-        <w:br w:type="textWrapping"/>
-      </w:r>
-      <w:r>
-        <w:rPr>
-          <w:rStyle w:val="VerbatimChar"/>
-        </w:rPr>
-        <w:t xml:space="preserve">  upperInterval = c(13.34, 16.11, 19.66)))</w:t>
-      </w:r>
-    </w:p>
-    <w:p>
-      <w:pPr>
-        <w:pStyle w:val="Heading1"/>
-      </w:pPr>
-      <w:bookmarkStart w:id="37" w:name="conclusiones"/>
-      <w:r>
-        <w:t xml:space="preserve">Conclusiones</w:t>
-      </w:r>
-      <w:bookmarkEnd w:id="37"/>
-    </w:p>
-    <w:p>
-      <w:pPr>
-        <w:pStyle w:val="FirstParagraph"/>
-      </w:pPr>
-      <w:r>
-        <w:t xml:space="preserve">Texto.</w:t>
-      </w:r>
-    </w:p>
-    <w:p>
-      <w:pPr>
-        <w:pStyle w:val="Heading1"/>
-      </w:pPr>
-      <w:bookmarkStart w:id="38" w:name="agradecimientos"/>
-      <w:r>
-        <w:t xml:space="preserve">Agradecimientos</w:t>
-      </w:r>
-      <w:bookmarkEnd w:id="38"/>
-    </w:p>
-    <w:p>
-      <w:pPr>
-        <w:pStyle w:val="FirstParagraph"/>
-      </w:pPr>
-      <w:r>
-        <w:t xml:space="preserve">LIFEADAPTAMED?</w:t>
-      </w:r>
-      <w:r>
-        <w:br w:type="textWrapping"/>
-      </w:r>
-      <w:r>
-        <w:t xml:space="preserve">ECOPOTENTIAL?</w:t>
-      </w:r>
-      <w:r>
-        <w:t xml:space="preserve"> </w:t>
-      </w:r>
-      <w:r>
-        <w:t xml:space="preserve">Convenio OBSNEV?</w:t>
-      </w:r>
-    </w:p>
-    <w:p>
-      <w:pPr>
         <w:pStyle w:val="Heading6"/>
       </w:pPr>
-      <w:bookmarkStart w:id="39" w:name="referencias"/>
-      <w:r>
-        <w:t xml:space="preserve">REFERENCIAS</w:t>
-      </w:r>
-      <w:bookmarkEnd w:id="39"/>
-    </w:p>
-    <w:bookmarkStart w:id="41" w:name="refs"/>
-    <w:bookmarkStart w:id="40" w:name="ref-Yan2011"/>
-    <w:p>
-      <w:pPr>
-        <w:pStyle w:val="FirstParagraph"/>
-      </w:pPr>
-      <w:r>
-        <w:t xml:space="preserve">Yan, K.-K., Gerstein, M. 2011. The Spread of Scientific Information: Insights from the Web Usage Statistics in PLoS Article-Level Metrics Vespignani, A. (ed.),</w:t>
-      </w:r>
-      <w:r>
-        <w:t xml:space="preserve"> </w:t>
-      </w:r>
-      <w:r>
-        <w:rPr>
-          <w:i/>
-        </w:rPr>
-        <w:t xml:space="preserve">PLoS ONE</w:t>
-      </w:r>
-      <w:r>
-        <w:t xml:space="preserve"> </w:t>
-      </w:r>
-      <w:r>
-        <w:t xml:space="preserve">6: e19917.</w:t>
-      </w:r>
-    </w:p>
-    <w:bookmarkEnd w:id="40"/>
-    <w:bookmarkEnd w:id="41"/>
-    <w:p>
-      <w:pPr>
-        <w:pStyle w:val="Heading6"/>
-      </w:pPr>
-      <w:bookmarkStart w:id="42" w:name="tabla-1"/>
+      <w:bookmarkStart w:id="27" w:name="tabla-1"/>
       <w:r>
         <w:t xml:space="preserve">TABLA 1</w:t>
       </w:r>
-      <w:bookmarkEnd w:id="42"/>
+      <w:bookmarkEnd w:id="27"/>
     </w:p>
     <w:p>
       <w:pPr>
@@ -2554,15 +1158,920 @@
         </w:tc>
       </w:tr>
     </w:tbl>
+    <w:tbl>
+      <w:tblPr>
+        <w:tblStyle w:val="Table"/>
+        <w:tblW w:type="pct" w:w="5000.0"/>
+        <w:tblLook w:firstRow="1"/>
+      </w:tblPr>
+      <w:tblGrid>
+        <w:gridCol w:w="126"/>
+        <w:gridCol w:w="1488"/>
+        <w:gridCol w:w="800"/>
+        <w:gridCol w:w="393"/>
+        <w:gridCol w:w="561"/>
+        <w:gridCol w:w="2345"/>
+        <w:gridCol w:w="2204"/>
+      </w:tblGrid>
+      <w:tr>
+        <w:trPr>
+          <w:cnfStyle w:firstRow="1"/>
+        </w:trPr>
+        <w:tc>
+          <w:tcPr>
+            <w:tcBorders>
+              <w:bottom w:val="single"/>
+            </w:tcBorders>
+            <w:vAlign w:val="bottom"/>
+          </w:tcPr>
+          <w:p>
+            <w:pPr>
+              <w:pStyle w:val="Compact"/>
+              <w:jc w:val="left"/>
+            </w:pPr>
+            <w:r>
+              <w:t xml:space="preserve">Ranking</w:t>
+            </w:r>
+          </w:p>
+        </w:tc>
+        <w:tc>
+          <w:tcPr>
+            <w:tcBorders>
+              <w:bottom w:val="single"/>
+            </w:tcBorders>
+            <w:vAlign w:val="bottom"/>
+          </w:tcPr>
+          <w:p>
+            <w:pPr>
+              <w:pStyle w:val="Compact"/>
+              <w:jc w:val="left"/>
+            </w:pPr>
+            <w:r>
+              <w:t xml:space="preserve">Revista</w:t>
+            </w:r>
+          </w:p>
+        </w:tc>
+        <w:tc>
+          <w:tcPr>
+            <w:tcBorders>
+              <w:bottom w:val="single"/>
+            </w:tcBorders>
+            <w:vAlign w:val="bottom"/>
+          </w:tcPr>
+          <w:p>
+            <w:pPr>
+              <w:pStyle w:val="Compact"/>
+              <w:jc w:val="left"/>
+            </w:pPr>
+            <w:r>
+              <w:t xml:space="preserve">Factor de Impacto 2017 (JCR, Clarivate Analytics, 2018)</w:t>
+            </w:r>
+          </w:p>
+        </w:tc>
+        <w:tc>
+          <w:tcPr>
+            <w:tcBorders>
+              <w:bottom w:val="single"/>
+            </w:tcBorders>
+            <w:vAlign w:val="bottom"/>
+          </w:tcPr>
+          <w:p>
+            <w:pPr>
+              <w:pStyle w:val="Compact"/>
+              <w:jc w:val="left"/>
+            </w:pPr>
+            <w:r>
+              <w:t xml:space="preserve">Tipo de artículo principal</w:t>
+            </w:r>
+          </w:p>
+        </w:tc>
+        <w:tc>
+          <w:tcPr>
+            <w:tcBorders>
+              <w:bottom w:val="single"/>
+            </w:tcBorders>
+            <w:vAlign w:val="bottom"/>
+          </w:tcPr>
+          <w:p>
+            <w:pPr>
+              <w:pStyle w:val="Compact"/>
+              <w:jc w:val="left"/>
+            </w:pPr>
+            <w:r>
+              <w:t xml:space="preserve">Obligatoriedad de la política de datos</w:t>
+            </w:r>
+          </w:p>
+        </w:tc>
+        <w:tc>
+          <w:tcPr>
+            <w:tcBorders>
+              <w:bottom w:val="single"/>
+            </w:tcBorders>
+            <w:vAlign w:val="bottom"/>
+          </w:tcPr>
+          <w:p>
+            <w:pPr>
+              <w:pStyle w:val="Compact"/>
+              <w:jc w:val="left"/>
+            </w:pPr>
+            <w:r>
+              <w:t xml:space="preserve">URLs útiles (criterios de repositorio)</w:t>
+            </w:r>
+          </w:p>
+        </w:tc>
+        <w:tc>
+          <w:tcPr>
+            <w:tcBorders>
+              <w:bottom w:val="single"/>
+            </w:tcBorders>
+            <w:vAlign w:val="bottom"/>
+          </w:tcPr>
+          <w:p>
+            <w:pPr>
+              <w:pStyle w:val="Compact"/>
+              <w:jc w:val="left"/>
+            </w:pPr>
+            <w:r>
+              <w:t xml:space="preserve">URLs útiles (política de datos)</w:t>
+            </w:r>
+          </w:p>
+        </w:tc>
+      </w:tr>
+      <w:tr>
+        <w:tc>
+          <w:p>
+            <w:pPr>
+              <w:pStyle w:val="Compact"/>
+              <w:jc w:val="left"/>
+            </w:pPr>
+            <w:r>
+              <w:t xml:space="preserve">1</w:t>
+            </w:r>
+          </w:p>
+        </w:tc>
+        <w:tc>
+          <w:p>
+            <w:pPr>
+              <w:pStyle w:val="Compact"/>
+              <w:jc w:val="left"/>
+            </w:pPr>
+            <w:hyperlink r:id="rId28">
+              <w:r>
+                <w:rPr>
+                  <w:rStyle w:val="Hyperlink"/>
+                </w:rPr>
+                <w:t xml:space="preserve">TRENDS IN ECOLOGY &amp; EVOLUTION</w:t>
+              </w:r>
+            </w:hyperlink>
+          </w:p>
+        </w:tc>
+        <w:tc>
+          <w:p>
+            <w:pPr>
+              <w:pStyle w:val="Compact"/>
+              <w:jc w:val="left"/>
+            </w:pPr>
+            <w:r>
+              <w:t xml:space="preserve">15,938</w:t>
+            </w:r>
+          </w:p>
+        </w:tc>
+        <w:tc>
+          <w:p>
+            <w:pPr>
+              <w:pStyle w:val="Compact"/>
+              <w:jc w:val="left"/>
+            </w:pPr>
+            <w:r>
+              <w:t xml:space="preserve">Review</w:t>
+            </w:r>
+          </w:p>
+        </w:tc>
+        <w:tc>
+          <w:p/>
+        </w:tc>
+        <w:tc>
+          <w:p/>
+        </w:tc>
+        <w:tc>
+          <w:p/>
+        </w:tc>
+      </w:tr>
+      <w:tr>
+        <w:tc>
+          <w:p>
+            <w:pPr>
+              <w:pStyle w:val="Compact"/>
+              <w:jc w:val="left"/>
+            </w:pPr>
+            <w:r>
+              <w:t xml:space="preserve">2</w:t>
+            </w:r>
+          </w:p>
+        </w:tc>
+        <w:tc>
+          <w:p>
+            <w:pPr>
+              <w:pStyle w:val="Compact"/>
+              <w:jc w:val="left"/>
+            </w:pPr>
+            <w:hyperlink r:id="rId29">
+              <w:r>
+                <w:rPr>
+                  <w:rStyle w:val="Hyperlink"/>
+                </w:rPr>
+                <w:t xml:space="preserve">Annual Review of Ecology Evolution and Systematics</w:t>
+              </w:r>
+            </w:hyperlink>
+          </w:p>
+        </w:tc>
+        <w:tc>
+          <w:p>
+            <w:pPr>
+              <w:pStyle w:val="Compact"/>
+              <w:jc w:val="left"/>
+            </w:pPr>
+            <w:r>
+              <w:t xml:space="preserve">10,16</w:t>
+            </w:r>
+          </w:p>
+        </w:tc>
+        <w:tc>
+          <w:p>
+            <w:pPr>
+              <w:pStyle w:val="Compact"/>
+              <w:jc w:val="left"/>
+            </w:pPr>
+            <w:r>
+              <w:t xml:space="preserve">Review</w:t>
+            </w:r>
+          </w:p>
+        </w:tc>
+        <w:tc>
+          <w:p/>
+        </w:tc>
+        <w:tc>
+          <w:p/>
+        </w:tc>
+        <w:tc>
+          <w:p/>
+        </w:tc>
+      </w:tr>
+      <w:tr>
+        <w:tc>
+          <w:p>
+            <w:pPr>
+              <w:pStyle w:val="Compact"/>
+              <w:jc w:val="left"/>
+            </w:pPr>
+            <w:r>
+              <w:t xml:space="preserve">3</w:t>
+            </w:r>
+          </w:p>
+        </w:tc>
+        <w:tc>
+          <w:p>
+            <w:pPr>
+              <w:pStyle w:val="Compact"/>
+              <w:jc w:val="left"/>
+            </w:pPr>
+            <w:hyperlink r:id="rId30">
+              <w:r>
+                <w:rPr>
+                  <w:rStyle w:val="Hyperlink"/>
+                </w:rPr>
+                <w:t xml:space="preserve">ISME Journal</w:t>
+              </w:r>
+            </w:hyperlink>
+          </w:p>
+        </w:tc>
+        <w:tc>
+          <w:p>
+            <w:pPr>
+              <w:pStyle w:val="Compact"/>
+              <w:jc w:val="left"/>
+            </w:pPr>
+            <w:r>
+              <w:t xml:space="preserve">9,52</w:t>
+            </w:r>
+          </w:p>
+        </w:tc>
+        <w:tc>
+          <w:p>
+            <w:pPr>
+              <w:pStyle w:val="Compact"/>
+              <w:jc w:val="left"/>
+            </w:pPr>
+            <w:r>
+              <w:t xml:space="preserve">Research</w:t>
+            </w:r>
+          </w:p>
+        </w:tc>
+        <w:tc>
+          <w:p>
+            <w:pPr>
+              <w:pStyle w:val="Compact"/>
+              <w:jc w:val="left"/>
+            </w:pPr>
+            <w:r>
+              <w:t xml:space="preserve">3</w:t>
+            </w:r>
+          </w:p>
+        </w:tc>
+        <w:tc>
+          <w:p>
+            <w:pPr>
+              <w:pStyle w:val="Compact"/>
+              <w:jc w:val="left"/>
+            </w:pPr>
+            <w:hyperlink r:id="rId31">
+              <w:r>
+                <w:rPr>
+                  <w:rStyle w:val="Hyperlink"/>
+                </w:rPr>
+                <w:t xml:space="preserve">Repositorios recomendados por Springer Nature</w:t>
+              </w:r>
+            </w:hyperlink>
+          </w:p>
+        </w:tc>
+        <w:tc>
+          <w:p>
+            <w:pPr>
+              <w:pStyle w:val="Compact"/>
+              <w:jc w:val="left"/>
+            </w:pPr>
+            <w:hyperlink r:id="rId32">
+              <w:r>
+                <w:rPr>
+                  <w:rStyle w:val="Hyperlink"/>
+                </w:rPr>
+                <w:t xml:space="preserve">Política de datos de investigación</w:t>
+              </w:r>
+            </w:hyperlink>
+          </w:p>
+        </w:tc>
+      </w:tr>
+      <w:tr>
+        <w:tc>
+          <w:p>
+            <w:pPr>
+              <w:pStyle w:val="Compact"/>
+              <w:jc w:val="left"/>
+            </w:pPr>
+            <w:r>
+              <w:t xml:space="preserve">4</w:t>
+            </w:r>
+          </w:p>
+        </w:tc>
+        <w:tc>
+          <w:p>
+            <w:pPr>
+              <w:pStyle w:val="Compact"/>
+              <w:jc w:val="left"/>
+            </w:pPr>
+            <w:hyperlink r:id="rId33">
+              <w:r>
+                <w:rPr>
+                  <w:rStyle w:val="Hyperlink"/>
+                </w:rPr>
+                <w:t xml:space="preserve">ECOLOGY LETTERS</w:t>
+              </w:r>
+            </w:hyperlink>
+          </w:p>
+        </w:tc>
+        <w:tc>
+          <w:p>
+            <w:pPr>
+              <w:pStyle w:val="Compact"/>
+              <w:jc w:val="left"/>
+            </w:pPr>
+            <w:r>
+              <w:t xml:space="preserve">9,137</w:t>
+            </w:r>
+          </w:p>
+        </w:tc>
+        <w:tc>
+          <w:p>
+            <w:pPr>
+              <w:pStyle w:val="Compact"/>
+              <w:jc w:val="left"/>
+            </w:pPr>
+            <w:r>
+              <w:t xml:space="preserve">Research</w:t>
+            </w:r>
+          </w:p>
+        </w:tc>
+        <w:tc>
+          <w:p>
+            <w:pPr>
+              <w:pStyle w:val="Compact"/>
+              <w:jc w:val="left"/>
+            </w:pPr>
+            <w:r>
+              <w:t xml:space="preserve">1</w:t>
+            </w:r>
+          </w:p>
+        </w:tc>
+        <w:tc>
+          <w:p>
+            <w:pPr>
+              <w:pStyle w:val="Compact"/>
+              <w:jc w:val="left"/>
+            </w:pPr>
+            <w:hyperlink r:id="rId34">
+              <w:r>
+                <w:rPr>
+                  <w:rStyle w:val="Hyperlink"/>
+                </w:rPr>
+                <w:t xml:space="preserve">Normas para los autores-Archivo de datos</w:t>
+              </w:r>
+            </w:hyperlink>
+          </w:p>
+        </w:tc>
+        <w:tc>
+          <w:p>
+            <w:pPr>
+              <w:pStyle w:val="Compact"/>
+              <w:jc w:val="left"/>
+            </w:pPr>
+            <w:hyperlink r:id="rId35">
+              <w:r>
+                <w:rPr>
+                  <w:rStyle w:val="Hyperlink"/>
+                </w:rPr>
+                <w:t xml:space="preserve">Política de intercambio de datos de Wiley</w:t>
+              </w:r>
+            </w:hyperlink>
+          </w:p>
+        </w:tc>
+      </w:tr>
+      <w:tr>
+        <w:tc>
+          <w:p>
+            <w:pPr>
+              <w:pStyle w:val="Compact"/>
+              <w:jc w:val="left"/>
+            </w:pPr>
+            <w:r>
+              <w:t xml:space="preserve">5</w:t>
+            </w:r>
+          </w:p>
+        </w:tc>
+        <w:tc>
+          <w:p>
+            <w:pPr>
+              <w:pStyle w:val="Compact"/>
+              <w:jc w:val="left"/>
+            </w:pPr>
+            <w:hyperlink r:id="rId36">
+              <w:r>
+                <w:rPr>
+                  <w:rStyle w:val="Hyperlink"/>
+                </w:rPr>
+                <w:t xml:space="preserve">GLOBAL CHANGE BIOLOGY</w:t>
+              </w:r>
+            </w:hyperlink>
+          </w:p>
+        </w:tc>
+        <w:tc>
+          <w:p>
+            <w:pPr>
+              <w:pStyle w:val="Compact"/>
+              <w:jc w:val="left"/>
+            </w:pPr>
+            <w:r>
+              <w:t xml:space="preserve">8,997</w:t>
+            </w:r>
+          </w:p>
+        </w:tc>
+        <w:tc>
+          <w:p>
+            <w:pPr>
+              <w:pStyle w:val="Compact"/>
+              <w:jc w:val="left"/>
+            </w:pPr>
+            <w:r>
+              <w:t xml:space="preserve">Research</w:t>
+            </w:r>
+          </w:p>
+        </w:tc>
+        <w:tc>
+          <w:p>
+            <w:pPr>
+              <w:pStyle w:val="Compact"/>
+              <w:jc w:val="left"/>
+            </w:pPr>
+            <w:r>
+              <w:t xml:space="preserve">2</w:t>
+            </w:r>
+          </w:p>
+        </w:tc>
+        <w:tc>
+          <w:p/>
+        </w:tc>
+        <w:tc>
+          <w:p>
+            <w:pPr>
+              <w:pStyle w:val="Compact"/>
+              <w:jc w:val="left"/>
+            </w:pPr>
+            <w:hyperlink r:id="rId37">
+              <w:r>
+                <w:rPr>
+                  <w:rStyle w:val="Hyperlink"/>
+                </w:rPr>
+                <w:t xml:space="preserve">Normas para los autores-Intercambio de datos y accesibilidad</w:t>
+              </w:r>
+            </w:hyperlink>
+          </w:p>
+        </w:tc>
+      </w:tr>
+      <w:tr>
+        <w:tc>
+          <w:p>
+            <w:pPr>
+              <w:pStyle w:val="Compact"/>
+              <w:jc w:val="left"/>
+            </w:pPr>
+            <w:r>
+              <w:t xml:space="preserve">6</w:t>
+            </w:r>
+          </w:p>
+        </w:tc>
+        <w:tc>
+          <w:p>
+            <w:pPr>
+              <w:pStyle w:val="Compact"/>
+              <w:jc w:val="left"/>
+            </w:pPr>
+            <w:hyperlink r:id="rId38">
+              <w:r>
+                <w:rPr>
+                  <w:rStyle w:val="Hyperlink"/>
+                </w:rPr>
+                <w:t xml:space="preserve">FRONTIERS IN ECOLOGY AND THE ENVIRONMENT</w:t>
+              </w:r>
+            </w:hyperlink>
+          </w:p>
+        </w:tc>
+        <w:tc>
+          <w:p>
+            <w:pPr>
+              <w:pStyle w:val="Compact"/>
+              <w:jc w:val="left"/>
+            </w:pPr>
+            <w:r>
+              <w:t xml:space="preserve">8,302</w:t>
+            </w:r>
+          </w:p>
+        </w:tc>
+        <w:tc>
+          <w:p>
+            <w:pPr>
+              <w:pStyle w:val="Compact"/>
+              <w:jc w:val="left"/>
+            </w:pPr>
+            <w:r>
+              <w:t xml:space="preserve">Communication</w:t>
+            </w:r>
+          </w:p>
+        </w:tc>
+        <w:tc>
+          <w:p/>
+        </w:tc>
+        <w:tc>
+          <w:p/>
+        </w:tc>
+        <w:tc>
+          <w:p/>
+        </w:tc>
+      </w:tr>
+      <w:tr>
+        <w:tc>
+          <w:p>
+            <w:pPr>
+              <w:pStyle w:val="Compact"/>
+              <w:jc w:val="left"/>
+            </w:pPr>
+            <w:r>
+              <w:t xml:space="preserve">7</w:t>
+            </w:r>
+          </w:p>
+        </w:tc>
+        <w:tc>
+          <w:p>
+            <w:pPr>
+              <w:pStyle w:val="Compact"/>
+              <w:jc w:val="left"/>
+            </w:pPr>
+            <w:hyperlink r:id="rId39">
+              <w:r>
+                <w:rPr>
+                  <w:rStyle w:val="Hyperlink"/>
+                </w:rPr>
+                <w:t xml:space="preserve">ECOLOGICAL MONOGRAPHS</w:t>
+              </w:r>
+            </w:hyperlink>
+          </w:p>
+        </w:tc>
+        <w:tc>
+          <w:p>
+            <w:pPr>
+              <w:pStyle w:val="Compact"/>
+              <w:jc w:val="left"/>
+            </w:pPr>
+            <w:r>
+              <w:t xml:space="preserve">7,828</w:t>
+            </w:r>
+          </w:p>
+        </w:tc>
+        <w:tc>
+          <w:p>
+            <w:pPr>
+              <w:pStyle w:val="Compact"/>
+              <w:jc w:val="left"/>
+            </w:pPr>
+            <w:r>
+              <w:t xml:space="preserve">Research</w:t>
+            </w:r>
+          </w:p>
+        </w:tc>
+        <w:tc>
+          <w:p>
+            <w:pPr>
+              <w:pStyle w:val="Compact"/>
+              <w:jc w:val="left"/>
+            </w:pPr>
+            <w:r>
+              <w:t xml:space="preserve">1</w:t>
+            </w:r>
+          </w:p>
+        </w:tc>
+        <w:tc>
+          <w:p>
+            <w:pPr>
+              <w:pStyle w:val="Compact"/>
+              <w:jc w:val="left"/>
+            </w:pPr>
+            <w:hyperlink r:id="rId40">
+              <w:r>
+                <w:rPr>
+                  <w:rStyle w:val="Hyperlink"/>
+                </w:rPr>
+                <w:t xml:space="preserve">Normas para los autores-Política de datos</w:t>
+              </w:r>
+            </w:hyperlink>
+          </w:p>
+        </w:tc>
+        <w:tc>
+          <w:p>
+            <w:pPr>
+              <w:pStyle w:val="Compact"/>
+              <w:jc w:val="left"/>
+            </w:pPr>
+            <w:hyperlink r:id="rId41">
+              <w:r>
+                <w:rPr>
+                  <w:rStyle w:val="Hyperlink"/>
+                </w:rPr>
+                <w:t xml:space="preserve">Política de disponibilidad de datos</w:t>
+              </w:r>
+            </w:hyperlink>
+          </w:p>
+        </w:tc>
+      </w:tr>
+      <w:tr>
+        <w:tc>
+          <w:p>
+            <w:pPr>
+              <w:pStyle w:val="Compact"/>
+              <w:jc w:val="left"/>
+            </w:pPr>
+            <w:r>
+              <w:t xml:space="preserve">8</w:t>
+            </w:r>
+          </w:p>
+        </w:tc>
+        <w:tc>
+          <w:p>
+            <w:pPr>
+              <w:pStyle w:val="Compact"/>
+              <w:jc w:val="left"/>
+            </w:pPr>
+            <w:hyperlink r:id="rId42">
+              <w:r>
+                <w:rPr>
+                  <w:rStyle w:val="Hyperlink"/>
+                </w:rPr>
+                <w:t xml:space="preserve">Molecular Ecology Resources</w:t>
+              </w:r>
+            </w:hyperlink>
+          </w:p>
+        </w:tc>
+        <w:tc>
+          <w:p>
+            <w:pPr>
+              <w:pStyle w:val="Compact"/>
+              <w:jc w:val="left"/>
+            </w:pPr>
+            <w:r>
+              <w:t xml:space="preserve">7,059</w:t>
+            </w:r>
+          </w:p>
+        </w:tc>
+        <w:tc>
+          <w:p>
+            <w:pPr>
+              <w:pStyle w:val="Compact"/>
+              <w:jc w:val="left"/>
+            </w:pPr>
+            <w:r>
+              <w:t xml:space="preserve">Resource</w:t>
+            </w:r>
+          </w:p>
+        </w:tc>
+        <w:tc>
+          <w:p/>
+        </w:tc>
+        <w:tc>
+          <w:p/>
+        </w:tc>
+        <w:tc>
+          <w:p/>
+        </w:tc>
+      </w:tr>
+      <w:tr>
+        <w:tc>
+          <w:p>
+            <w:pPr>
+              <w:pStyle w:val="Compact"/>
+              <w:jc w:val="left"/>
+            </w:pPr>
+            <w:r>
+              <w:t xml:space="preserve">9</w:t>
+            </w:r>
+          </w:p>
+        </w:tc>
+        <w:tc>
+          <w:p>
+            <w:pPr>
+              <w:pStyle w:val="Compact"/>
+              <w:jc w:val="left"/>
+            </w:pPr>
+            <w:hyperlink r:id="rId43">
+              <w:r>
+                <w:rPr>
+                  <w:rStyle w:val="Hyperlink"/>
+                </w:rPr>
+                <w:t xml:space="preserve">Methods in Ecology and Evolution</w:t>
+              </w:r>
+            </w:hyperlink>
+          </w:p>
+        </w:tc>
+        <w:tc>
+          <w:p>
+            <w:pPr>
+              <w:pStyle w:val="Compact"/>
+              <w:jc w:val="left"/>
+            </w:pPr>
+            <w:r>
+              <w:t xml:space="preserve">6,363</w:t>
+            </w:r>
+          </w:p>
+        </w:tc>
+        <w:tc>
+          <w:p>
+            <w:pPr>
+              <w:pStyle w:val="Compact"/>
+              <w:jc w:val="left"/>
+            </w:pPr>
+            <w:r>
+              <w:t xml:space="preserve">Research</w:t>
+            </w:r>
+          </w:p>
+        </w:tc>
+        <w:tc>
+          <w:p>
+            <w:pPr>
+              <w:pStyle w:val="Compact"/>
+              <w:jc w:val="left"/>
+            </w:pPr>
+            <w:r>
+              <w:t xml:space="preserve">1</w:t>
+            </w:r>
+          </w:p>
+        </w:tc>
+        <w:tc>
+          <w:p>
+            <w:pPr>
+              <w:pStyle w:val="Compact"/>
+              <w:jc w:val="left"/>
+            </w:pPr>
+            <w:hyperlink r:id="rId44">
+              <w:r>
+                <w:rPr>
+                  <w:rStyle w:val="Hyperlink"/>
+                </w:rPr>
+                <w:t xml:space="preserve">Política de datos y repositorios comunes</w:t>
+              </w:r>
+            </w:hyperlink>
+          </w:p>
+        </w:tc>
+        <w:tc>
+          <w:p/>
+        </w:tc>
+      </w:tr>
+      <w:tr>
+        <w:tc>
+          <w:p>
+            <w:pPr>
+              <w:pStyle w:val="Compact"/>
+              <w:jc w:val="left"/>
+            </w:pPr>
+            <w:r>
+              <w:t xml:space="preserve">10</w:t>
+            </w:r>
+          </w:p>
+        </w:tc>
+        <w:tc>
+          <w:p>
+            <w:pPr>
+              <w:pStyle w:val="Compact"/>
+              <w:jc w:val="left"/>
+            </w:pPr>
+            <w:hyperlink r:id="rId45">
+              <w:r>
+                <w:rPr>
+                  <w:rStyle w:val="Hyperlink"/>
+                </w:rPr>
+                <w:t xml:space="preserve">MOLECULAR ECOLOGY</w:t>
+              </w:r>
+            </w:hyperlink>
+          </w:p>
+        </w:tc>
+        <w:tc>
+          <w:p>
+            <w:pPr>
+              <w:pStyle w:val="Compact"/>
+              <w:jc w:val="left"/>
+            </w:pPr>
+            <w:r>
+              <w:t xml:space="preserve">6,131</w:t>
+            </w:r>
+          </w:p>
+        </w:tc>
+        <w:tc>
+          <w:p>
+            <w:pPr>
+              <w:pStyle w:val="Compact"/>
+              <w:jc w:val="left"/>
+            </w:pPr>
+            <w:r>
+              <w:t xml:space="preserve">Research</w:t>
+            </w:r>
+          </w:p>
+        </w:tc>
+        <w:tc>
+          <w:p>
+            <w:pPr>
+              <w:pStyle w:val="Compact"/>
+              <w:jc w:val="left"/>
+            </w:pPr>
+            <w:r>
+              <w:t xml:space="preserve">1</w:t>
+            </w:r>
+          </w:p>
+        </w:tc>
+        <w:tc>
+          <w:p>
+            <w:pPr>
+              <w:pStyle w:val="Compact"/>
+              <w:jc w:val="left"/>
+            </w:pPr>
+            <w:hyperlink r:id="rId46">
+              <w:r>
+                <w:rPr>
+                  <w:rStyle w:val="Hyperlink"/>
+                </w:rPr>
+                <w:t xml:space="preserve">Normas para los autores-Accesibilidad, almacenamiento y documentación de datos</w:t>
+              </w:r>
+            </w:hyperlink>
+          </w:p>
+        </w:tc>
+        <w:tc>
+          <w:p/>
+        </w:tc>
+      </w:tr>
+    </w:tbl>
     <w:p>
       <w:pPr>
         <w:pStyle w:val="Heading6"/>
       </w:pPr>
-      <w:bookmarkStart w:id="43" w:name="pies-de-figura"/>
+      <w:bookmarkStart w:id="47" w:name="pies-de-figura"/>
       <w:r>
         <w:t xml:space="preserve">PIES DE FIGURA</w:t>
       </w:r>
-      <w:bookmarkEnd w:id="43"/>
+      <w:bookmarkEnd w:id="47"/>
     </w:p>
     <w:p>
       <w:pPr>
@@ -2596,11 +2105,11 @@
       <w:pPr>
         <w:pStyle w:val="Heading6"/>
       </w:pPr>
-      <w:bookmarkStart w:id="44" w:name="figure-legends"/>
+      <w:bookmarkStart w:id="48" w:name="figure-legends"/>
       <w:r>
         <w:t xml:space="preserve">FIGURE LEGENDS</w:t>
       </w:r>
-      <w:bookmarkEnd w:id="44"/>
+      <w:bookmarkEnd w:id="48"/>
     </w:p>
     <w:p>
       <w:pPr>
@@ -2634,11 +2143,11 @@
       <w:pPr>
         <w:pStyle w:val="Heading6"/>
       </w:pPr>
-      <w:bookmarkStart w:id="45" w:name="figura-1"/>
+      <w:bookmarkStart w:id="49" w:name="figura-1"/>
       <w:r>
         <w:t xml:space="preserve">FIGURA 1</w:t>
       </w:r>
-      <w:bookmarkEnd w:id="45"/>
+      <w:bookmarkEnd w:id="49"/>
     </w:p>
     <w:p>
       <w:pPr>
@@ -2660,7 +2169,7 @@
                     </pic:cNvPicPr>
                   </pic:nvPicPr>
                   <pic:blipFill>
-                    <a:blip r:embed="rId46"/>
+                    <a:blip r:embed="rId50"/>
                     <a:stretch>
                       <a:fillRect/>
                     </a:stretch>
@@ -2699,11 +2208,11 @@
       <w:pPr>
         <w:pStyle w:val="Heading6"/>
       </w:pPr>
-      <w:bookmarkStart w:id="47" w:name="figura-2"/>
+      <w:bookmarkStart w:id="51" w:name="figura-2"/>
       <w:r>
         <w:t xml:space="preserve">FIGURA 2</w:t>
       </w:r>
-      <w:bookmarkEnd w:id="47"/>
+      <w:bookmarkEnd w:id="51"/>
     </w:p>
     <w:p>
       <w:pPr>
@@ -2725,7 +2234,7 @@
                     </pic:cNvPicPr>
                   </pic:nvPicPr>
                   <pic:blipFill>
-                    <a:blip r:embed="rId48"/>
+                    <a:blip r:embed="rId52"/>
                     <a:stretch>
                       <a:fillRect/>
                     </a:stretch>
@@ -2760,6 +2269,58 @@
         <w:t xml:space="preserve">Figura 2. Segundo ejemplo</w:t>
       </w:r>
     </w:p>
+    <w:bookmarkStart w:id="55" w:name="refs"/>
+    <w:bookmarkStart w:id="53" w:name="ref-GomezAparicio2009"/>
+    <w:p>
+      <w:pPr>
+        <w:pStyle w:val="Bibliography"/>
+      </w:pPr>
+      <w:r>
+        <w:t xml:space="preserve">Gómez-Aparicio, L., Zavala, M.A., Bonet, F.J., Zamora, R. 2009. Are pine plantations valid tools for restoring Mediterranean forests? An assessment along abiotic and biotic gradients.</w:t>
+      </w:r>
+      <w:r>
+        <w:t xml:space="preserve"> </w:t>
+      </w:r>
+      <w:r>
+        <w:rPr>
+          <w:i/>
+        </w:rPr>
+        <w:t xml:space="preserve">Ecological Applications</w:t>
+      </w:r>
+      <w:r>
+        <w:t xml:space="preserve"> </w:t>
+      </w:r>
+      <w:r>
+        <w:t xml:space="preserve">19: 2124-2141.</w:t>
+      </w:r>
+    </w:p>
+    <w:bookmarkEnd w:id="53"/>
+    <w:bookmarkStart w:id="54" w:name="ref-PerezLuque2014"/>
+    <w:p>
+      <w:pPr>
+        <w:pStyle w:val="Bibliography"/>
+      </w:pPr>
+      <w:r>
+        <w:t xml:space="preserve">Pérez-Luque, A.J., Bonet, F.J., Pérez-Pérez, R., Aspizua, R., Lorite, J., Zamora, R. 2014. Sinfonevada: Dataset of floristic diversity in Sierra Nevada forests (SE Spain).</w:t>
+      </w:r>
+      <w:r>
+        <w:t xml:space="preserve"> </w:t>
+      </w:r>
+      <w:r>
+        <w:rPr>
+          <w:i/>
+        </w:rPr>
+        <w:t xml:space="preserve">PhytoKeys</w:t>
+      </w:r>
+      <w:r>
+        <w:t xml:space="preserve"> </w:t>
+      </w:r>
+      <w:r>
+        <w:t xml:space="preserve">35: 1-15.</w:t>
+      </w:r>
+    </w:p>
+    <w:bookmarkEnd w:id="54"/>
+    <w:bookmarkEnd w:id="55"/>
     <w:sectPr>
       <w:footerReference w:type="default" r:id="rId9"/>
       <w:pgSz w:w="11907" w:h="16840" w:code="9"/>
@@ -4331,15 +3892,6 @@
     </w:lvlOverride>
   </w:num>
   <w:num w:numId="1003">
-    <w:abstractNumId w:val="991"/>
-  </w:num>
-  <w:num w:numId="1004">
-    <w:abstractNumId w:val="991"/>
-  </w:num>
-  <w:num w:numId="1005">
-    <w:abstractNumId w:val="991"/>
-  </w:num>
-  <w:num w:numId="1006">
     <w:abstractNumId w:val="991"/>
   </w:num>
 </w:numbering>

</xml_diff>

<commit_message>
update and send notes
</commit_message>
<xml_diff>
--- a/ms/manuscript.docx
+++ b/ms/manuscript.docx
@@ -75,6 +75,33 @@
         <w:pStyle w:val="Author"/>
       </w:pPr>
       <w:r>
+        <w:t xml:space="preserve">Antonio</w:t>
+      </w:r>
+      <w:r>
+        <w:t xml:space="preserve"> </w:t>
+      </w:r>
+      <w:r>
+        <w:t xml:space="preserve">Jesús</w:t>
+      </w:r>
+      <w:r>
+        <w:t xml:space="preserve"> </w:t>
+      </w:r>
+      <w:r>
+        <w:t xml:space="preserve">Pérez-Luque</w:t>
+      </w:r>
+      <w:r>
+        <w:rPr>
+          <w:vertAlign w:val="superscript"/>
+        </w:rPr>
+        <w:t xml:space="preserve">1,2</w:t>
+      </w:r>
+      <w:r>
+        <w:t xml:space="preserve">,</w:t>
+      </w:r>
+      <w:r>
+        <w:t xml:space="preserve"> </w:t>
+      </w:r>
+      <w:r>
         <w:t xml:space="preserve">Andrea</w:t>
       </w:r>
       <w:r>
@@ -93,37 +120,7 @@
         <w:rPr>
           <w:vertAlign w:val="superscript"/>
         </w:rPr>
-        <w:t xml:space="preserve">1</w:t>
-      </w:r>
-      <w:r>
-        <w:t xml:space="preserve">,</w:t>
-      </w:r>
-      <w:r>
-        <w:t xml:space="preserve"> </w:t>
-      </w:r>
-      <w:r>
-        <w:t xml:space="preserve">Antonio</w:t>
-      </w:r>
-      <w:r>
-        <w:t xml:space="preserve"> </w:t>
-      </w:r>
-      <w:r>
-        <w:t xml:space="preserve">Jesús</w:t>
-      </w:r>
-      <w:r>
-        <w:t xml:space="preserve"> </w:t>
-      </w:r>
-      <w:r>
-        <w:t xml:space="preserve">Pérez-Luque</w:t>
-      </w:r>
-      <w:r>
-        <w:rPr>
-          <w:vertAlign w:val="superscript"/>
-        </w:rPr>
-        <w:t xml:space="preserve">1</w:t>
-      </w:r>
-      <w:r>
-        <w:t xml:space="preserve">,</w:t>
+        <w:t xml:space="preserve">1,2</w:t>
       </w:r>
     </w:p>
     <w:p>
@@ -369,7 +366,7 @@
         <w:t xml:space="preserve">(Michener, 2015)</w:t>
       </w:r>
       <w:r>
-        <w:t xml:space="preserve">; y a efectos prácticos, porque no puede garantizarse la disponibilidad de los datos a largo plazo, quedando expuestos al devenir de la editorial o revista que los aloja. La baja accesibilidad que afecta a los datos incluidos como material suplementario se debe a diversas causas: la diversidad de formatos utilizada por los autores para enviar sus datos; la falta de estándares que armonicen los conjuntos de datos; la inexistencia de herramientas de búsqueda que imposibilitan su localización, etc.</w:t>
+        <w:t xml:space="preserve">; y a efectos prácticos, porque no puede garantizarse la disponibilidad de los datos a largo plazo, quedando expuestos al devenir de la editorial o revista que los aloja. La baja accesibilidad que afecta a los datos incluidos como material suplementario se debe a diversas causas: la diversidad de formatos utilizada por los autores para enviar sus datos; la falta de estándares que armonicen los conjuntos de datos; la inexistencia de herramientas de búsqueda que posibiliten su localización, etc.</w:t>
       </w:r>
       <w:r>
         <w:t xml:space="preserve"> </w:t>
@@ -519,9 +516,11 @@
       <w:r>
         <w:t xml:space="preserve">.</w:t>
       </w:r>
-      <w:r>
-        <w:t xml:space="preserve"> </w:t>
-      </w:r>
+    </w:p>
+    <w:p>
+      <w:pPr>
+        <w:pStyle w:val="BodyText"/>
+      </w:pPr>
       <w:r>
         <w:t xml:space="preserve">La proliferación de éste y muchos otros repositorios ha jugado un papel crucial en la disponibilidad de datos. La variedad de repositorios a los que tenemos acceso los investigadores es muy alta, desde repositorios más generalistas que almacenan datos de diversas ramas científicas, como por ejemplo Dryad (</w:t>
       </w:r>
@@ -892,11 +891,72 @@
     </w:p>
     <w:p>
       <w:pPr>
+        <w:pStyle w:val="BodyText"/>
+      </w:pPr>
+      <w:r>
+        <w:t xml:space="preserve">Como hemos visto a lo largo de estas tres secciones, existen distintos pasos (Figura 2) que podemos llevar a cabo para mejorar la documentación y accesibilidad de nuestros datos, desde otorgar protagonismo a los datos publicándolos como un recurso propio, hasta estandarizar sus metadatos. A continuación, presentamos un caso que ejemplifica cómo puede abordarse el manejo de los datos desde distintas aproximaciones, una de ellas más cercana a la reproducibilidad, la cual recomendamos ampliamente.</w:t>
+      </w:r>
+    </w:p>
+    <w:p>
+      <w:pPr>
         <w:pStyle w:val="Heading1"/>
       </w:pPr>
-      <w:bookmarkStart w:id="41" w:name="aproximacion-tradicional-vs.-aproximacion-reproducible.-un-ejemplo-diversidad-en-los-bosques-de-sierra-nevada."/>
-      <w:r>
-        <w:t xml:space="preserve">Aproximación</w:t>
+      <w:bookmarkStart w:id="41" w:name="manejo-de-datos-sobre-diversidad-en-los-bosques-de-sierra-nevada-un-ejemplo-de-transicion-de-lo-tradicional-a-lo-reproducible"/>
+      <w:r>
+        <w:t xml:space="preserve">Manejo de datos sobre diversidad en los bosques de Sierra Nevada, (un ejemplo de) transición de lo tradicional a lo reproducible</w:t>
+      </w:r>
+      <w:bookmarkEnd w:id="41"/>
+    </w:p>
+    <w:p>
+      <w:pPr>
+        <w:pStyle w:val="FirstParagraph"/>
+      </w:pPr>
+      <w:r>
+        <w:t xml:space="preserve">Sierra Nevada es una región montañosa situada en el sur de Europa, considerada un hotspot de diversidad vegetal en la cuenca Mediterránea. Alberga 2353 taxones de flora vascular, que constituye el 33.2 % de la flora de España (incluyendo las islas)</w:t>
+      </w:r>
+      <w:r>
+        <w:t xml:space="preserve"> </w:t>
+      </w:r>
+      <w:r>
+        <w:t xml:space="preserve">(Lorite, 2016)</w:t>
+      </w:r>
+      <w:r>
+        <w:t xml:space="preserve">. En esta región, que cuenta con una larga tradición de seguimiento de los procesos ecológicos a largo plazo</w:t>
+      </w:r>
+      <w:r>
+        <w:t xml:space="preserve"> </w:t>
+      </w:r>
+      <w:r>
+        <w:t xml:space="preserve">(Pérez-Luque et al., 2016)</w:t>
+      </w:r>
+      <w:r>
+        <w:t xml:space="preserve">, en el año 2004 se realizó un exhaustivo inventario forestal en 600 parcelas, distribuidas a lo largo de gradientes ecológicos y altitudinales. Este inventario, conocido como Sinfonevada</w:t>
+      </w:r>
+      <w:r>
+        <w:t xml:space="preserve"> </w:t>
+      </w:r>
+      <w:r>
+        <w:t xml:space="preserve">(Pérez-Luque et al., 2014)</w:t>
+      </w:r>
+      <w:r>
+        <w:t xml:space="preserve">, fue utilizado por diversos investigadores para avanzar en el campo de la ecología de las repoblaciones (Apéndice 1), identificando los factores ecológicos clave que afectan a la regeneración natural bajo repoblaciones de coníferas, como por ejemplo: la proximidad a la fuente semillera, las características intrínsecas de la plantación o la importancia del uso del suelo previo a la repoblación</w:t>
+      </w:r>
+      <w:r>
+        <w:t xml:space="preserve"> </w:t>
+      </w:r>
+      <w:r>
+        <w:t xml:space="preserve">(Gómez-Aparicio et al., 2009; González-Moreno et al., 2011; Navarro-González et al., 2013)</w:t>
+      </w:r>
+      <w:r>
+        <w:t xml:space="preserve">.</w:t>
+      </w:r>
+    </w:p>
+    <w:p>
+      <w:pPr>
+        <w:pStyle w:val="BodyText"/>
+      </w:pPr>
+      <w:r>
+        <w:t xml:space="preserve">Estos estudios han seguido lo que hemos denominado un manejo</w:t>
       </w:r>
       <w:r>
         <w:t xml:space="preserve"> </w:t>
@@ -914,61 +974,7 @@
         <w:t xml:space="preserve"> </w:t>
       </w:r>
       <w:r>
-        <w:rPr>
-          <w:i/>
-        </w:rPr>
-        <w:t xml:space="preserve">vs.</w:t>
-      </w:r>
-      <w:r>
-        <w:t xml:space="preserve"> </w:t>
-      </w:r>
-      <w:r>
-        <w:t xml:space="preserve">Aproximación reproducible. Un ejemplo: diversidad en los bosques de Sierra Nevada.</w:t>
-      </w:r>
-      <w:bookmarkEnd w:id="41"/>
-    </w:p>
-    <w:p>
-      <w:pPr>
-        <w:pStyle w:val="FirstParagraph"/>
-      </w:pPr>
-      <w:r>
-        <w:t xml:space="preserve">Sierra Nevada es una región montañosa situada en el sur de Europa, considerada un hotspot de diversidad vegetal en la cuenca Mediterránea. Alberga 2353 taxones de flora vascular, que constituye el 33.2 % de la flora de España (incluyendo las islas)</w:t>
-      </w:r>
-      <w:r>
-        <w:t xml:space="preserve"> </w:t>
-      </w:r>
-      <w:r>
-        <w:t xml:space="preserve">(Lorite, 2016)</w:t>
-      </w:r>
-      <w:r>
-        <w:t xml:space="preserve">. En esta región, que cuenta con una larga tradición de seguimiento de los procesos ecológicos a largo plazo</w:t>
-      </w:r>
-      <w:r>
-        <w:t xml:space="preserve"> </w:t>
-      </w:r>
-      <w:r>
-        <w:t xml:space="preserve">(Pérez-Luque et al., 2016)</w:t>
-      </w:r>
-      <w:r>
-        <w:t xml:space="preserve">, en el año 2004 se realizó un exhaustivo inventario forestal en 600 parcelas, distribuidas a lo largo de gradientes ecológicos y altitudinales. Este inventario, conocido como Sinfonevada</w:t>
-      </w:r>
-      <w:r>
-        <w:t xml:space="preserve"> </w:t>
-      </w:r>
-      <w:r>
-        <w:t xml:space="preserve">(Pérez-Luque et al., 2014)</w:t>
-      </w:r>
-      <w:r>
-        <w:t xml:space="preserve">, fue utilizado por diversos investigadores para avanzar en el campo de la ecología de las repoblaciones (Apéndice 1), identificando los factores ecológicos clave que afectan a la regeneración natural bajo repoblaciones de coníferas, como por ejemplo: la proximidad a la fuente semillera, las características intrínsecas de la plantación o la importancia del uso del suelo previo a la repoblación</w:t>
-      </w:r>
-      <w:r>
-        <w:t xml:space="preserve"> </w:t>
-      </w:r>
-      <w:r>
-        <w:t xml:space="preserve">(Gómez-Aparicio et al., 2009; González-Moreno et al., 2011; Navarro-González et al., 2013)</w:t>
-      </w:r>
-      <w:r>
-        <w:t xml:space="preserve">.</w:t>
+        <w:t xml:space="preserve">de los datos, compartiendo todos el siguiente hilo común: se llevó a cabo un análisis de los datos del inventario forestal (parte de ellos o en su totalidad) para testar algunas hipótesis, se publicaron los resultados en una revista científica y se añadieron los datos como material suplementario del artículo. Si bien se mejoró el acceso potencial a dichos datos a pesar de no estar depositados en ningún repositorio (179 citas de los tres trabajos que ha utilizado directamente parte de este conjunto de datos) (Figura 3a), su utilización estaba limitada por la escasa documentación sobre dicho inventario, que aparecía a lo sumo dispersa y no estructurada.</w:t>
       </w:r>
     </w:p>
     <w:p>
@@ -976,7 +982,7 @@
         <w:pStyle w:val="BodyText"/>
       </w:pPr>
       <w:r>
-        <w:t xml:space="preserve">Inicialmente, este conjunto de datos se utilizó siguiendo una aproximación que hemos denominado</w:t>
+        <w:t xml:space="preserve">Con el fin de mejorar el acceso a dicho conjunto de datos, se llevó a cabo un manejo del mismo complementario a su uso, añadiendo más valor a los datos y aumentando la posibilidad de reutilización. Esta aproximación</w:t>
       </w:r>
       <w:r>
         <w:t xml:space="preserve"> </w:t>
@@ -985,7 +991,7 @@
         <w:t xml:space="preserve">“</w:t>
       </w:r>
       <w:r>
-        <w:t xml:space="preserve">tradicional</w:t>
+        <w:t xml:space="preserve">reproducible</w:t>
       </w:r>
       <w:r>
         <w:t xml:space="preserve">”</w:t>
@@ -994,15 +1000,7 @@
         <w:t xml:space="preserve"> </w:t>
       </w:r>
       <w:r>
-        <w:t xml:space="preserve">respecto al manejo de los datos. Esto es, se llevó a cabo un análisis de los datos del inventario forestal (parte de ellos o en su totalidad) para testar algunas hipótesis y publicar los resultados en alguna revista científica, añadiendo los datos como material suplementario. Esta aproximación en el tratamiento del conjunto de datos se limitó al depósito como material suplementario; y aunque se mejoró el acceso potencial a dichos datos (179 citas de los tres trabajos que ha utilizado directamente parte de este conjunto de datos) (Figura 3a) su utilización estaba limitada por la escasa documentación sobre dicho inventario, que aparecía a lo sumo dispersa y no estructurada.</w:t>
-      </w:r>
-    </w:p>
-    <w:p>
-      <w:pPr>
-        <w:pStyle w:val="BodyText"/>
-      </w:pPr>
-      <w:r>
-        <w:t xml:space="preserve">Para mejorar el acceso a dicho conjunto de datos, se llevó a cabo una aproximación que complementa el uso de los datos, añadiendo más valor a los mismos, y aumentando la posibilidad de reutilización del conjunto original de datos, para otros fines diferentes del propósito inicial. Esta aproximación</w:t>
+        <w:t xml:space="preserve">consistió en la normalización del inventario forestal y su posterior integración en repositorios de datos tanto locales como internacionales (Figura 3b). Para ello, se realizó una documentación del conjunto de datos que permite conocer todos los detalles del mismo (desde su génesis hasta su</w:t>
       </w:r>
       <w:r>
         <w:t xml:space="preserve"> </w:t>
@@ -1011,31 +1009,13 @@
         <w:t xml:space="preserve">“</w:t>
       </w:r>
       <w:r>
-        <w:t xml:space="preserve">reproducible</w:t>
+        <w:t xml:space="preserve">cocinado</w:t>
       </w:r>
       <w:r>
         <w:t xml:space="preserve">”</w:t>
       </w:r>
       <w:r>
-        <w:t xml:space="preserve"> </w:t>
-      </w:r>
-      <w:r>
-        <w:t xml:space="preserve">consistió en la normalización del inventario forestal y su posterior integración en repositorios de datos (Figura 3b). Para ello se realizó una documentación del conjunto de datos que permite conocer todos los detalles de los datos (desde su génesis hasta su</w:t>
-      </w:r>
-      <w:r>
-        <w:t xml:space="preserve"> </w:t>
-      </w:r>
-      <w:r>
-        <w:t xml:space="preserve">“</w:t>
-      </w:r>
-      <w:r>
-        <w:t xml:space="preserve">cocinado</w:t>
-      </w:r>
-      <w:r>
-        <w:t xml:space="preserve">”</w:t>
-      </w:r>
-      <w:r>
-        <w:t xml:space="preserve">), y posteriormente se integró en un repositorio local. Además, para poder integrarlo en iniciativas internacionales y que otros investigadores pudieran conocer el conjunto de datos, se utilizó un estándar de documentación (EML y Darwin Core). De tal forma que el conjunto de datos inicial, una vez normalizado y documentado de acuerdo a un estándar de metadatos, está disponible en repositorios internacionales, y puede ser utilizado para fines diferentes. En nuestro ejemplo, el conjunto de datos Sinfonevada integrado en GBIF, ha sido citado 36 veces, y lo más interesante es que se ha descargado (total o parcialmente) más de 11267 veces (Figura 3d), aumentando en varios órdenes de magnitud el uso inicial de dicho conjunto de datos. Además de la inclusión del conjunto de datos en un repositorio institucional, se consideró complementario la opción de una descripción detallada del conjunto de datos, para lo cual se realizó un Data Paper, que tras un proceso de revisión se publicó en una revista indexada (Figura 3c).</w:t>
+        <w:t xml:space="preserve">) y, posteriormente, se integró en el Observatorio de Cambio Global de Sierra Nevada. Además, para poder integrarlo en iniciativas internacionales como GBIF y que otros investigadores pudieran conocer el conjunto de datos, se utilizaron estándares de documentación y de datos (EML y Darwin Core). De tal forma que el conjunto de datos inicial, una vez normalizado y documentado, está disponible en distintos repositorios y puede ser utilizado para fines diferentes. En nuestro ejemplo, el conjunto de datos Sinfonevada integrado en GBIF, ha sido citado 36 veces, y lo más interesante es que se ha descargado (total o parcialmente) más de 11267 veces (Figura 3d), aumentando en varios órdenes de magnitud el uso inicial de dicho conjunto de datos. Además de la publicación de los datos, se consideró la publicación de una descripción detallada de Sinfonevada en formato data paper que, tras un proceso de revisión por pares, se publicó en una revista indexada (Figura 3c).</w:t>
       </w:r>
     </w:p>
     <w:p>
@@ -1055,7 +1035,7 @@
         </w:numPr>
       </w:pPr>
       <w:r>
-        <w:t xml:space="preserve">Aumento de la longevidad de los datos. Al documentar el conjunto de datos e integrarlos en repositorios institucionales evitamos el peligro de que se pierdan los datos en el cajón de los investigadores o que se pierdan por rotura de discos de almacenamiento.</w:t>
+        <w:t xml:space="preserve">Aumento de la longevidad de los datos. Al documentar el conjunto de datos e integrarlos en repositorios institucionales evitamos el peligro de que se pierdan en el cajón de los investigadores o por causa de una rotura de discos de almacenamiento.</w:t>
       </w:r>
     </w:p>
     <w:p>
@@ -1067,7 +1047,7 @@
         </w:numPr>
       </w:pPr>
       <w:r>
-        <w:t xml:space="preserve">Control de calidad de los datos. Durante la documentación de los datos se realizan varios procesos de control de calidad de los datos.</w:t>
+        <w:t xml:space="preserve">Durante la documentación de los datos se realizan varios procesos de control de calidad de los datos. De esta forma se aumenta la fiabilidad o la seguridad de que los datos han sido validados.</w:t>
       </w:r>
     </w:p>
     <w:p>
@@ -1099,7 +1079,70 @@
         <w:pStyle w:val="FirstParagraph"/>
       </w:pPr>
       <w:r>
-        <w:t xml:space="preserve">Como vemos existen muchos argumentos a favor de archivar y documentar los datos, y no son pocos los ejemplos donde los datos se reutilizan tras varias décadas para unos propósitos diferentes a los que motivaron su colecta</w:t>
+        <w:t xml:space="preserve">Como vemos, existen muchos argumentos a favor de archivar y documentar los datos, sin embargo, no podemos olvidarnos de los costes, tanto en tiempo como en dinero, asociado a la puesta en valor de los datos pasados y actuales</w:t>
+      </w:r>
+      <w:r>
+        <w:t xml:space="preserve"> </w:t>
+      </w:r>
+      <w:r>
+        <w:t xml:space="preserve">(Costello et al., 2013; Michener, 2015,</w:t>
+      </w:r>
+      <w:r>
+        <w:t xml:space="preserve"> </w:t>
+      </w:r>
+      <w:r>
+        <w:t xml:space="preserve">@Goodhill2014</w:t>
+      </w:r>
+      <w:r>
+        <w:t xml:space="preserve">; Specht et al., 2018)</w:t>
+      </w:r>
+      <w:r>
+        <w:t xml:space="preserve">, siendo necesario además un mayor reconocimiento a este trabajo en el mundo académico.</w:t>
+      </w:r>
+    </w:p>
+    <w:p>
+      <w:pPr>
+        <w:pStyle w:val="Heading1"/>
+      </w:pPr>
+      <w:bookmarkStart w:id="42" w:name="conclusiones"/>
+      <w:r>
+        <w:t xml:space="preserve">Conclusiones</w:t>
+      </w:r>
+      <w:bookmarkEnd w:id="42"/>
+    </w:p>
+    <w:p>
+      <w:pPr>
+        <w:pStyle w:val="FirstParagraph"/>
+      </w:pPr>
+      <w:r>
+        <w:t xml:space="preserve">Al igual que las especies, existen datos que se encuentran</w:t>
+      </w:r>
+      <w:r>
+        <w:t xml:space="preserve"> </w:t>
+      </w:r>
+      <w:r>
+        <w:rPr>
+          <w:i/>
+        </w:rPr>
+        <w:t xml:space="preserve">“</w:t>
+      </w:r>
+      <w:r>
+        <w:rPr>
+          <w:i/>
+        </w:rPr>
+        <w:t xml:space="preserve">en peligro de extinción</w:t>
+      </w:r>
+      <w:r>
+        <w:rPr>
+          <w:i/>
+        </w:rPr>
+        <w:t xml:space="preserve">”</w:t>
+      </w:r>
+      <w:r>
+        <w:t xml:space="preserve"> </w:t>
+      </w:r>
+      <w:r>
+        <w:t xml:space="preserve">y es importante dedicar esfuerzos a su preservación, mediante su documentación y depósito en repositorios oficiales</w:t>
       </w:r>
       <w:r>
         <w:t xml:space="preserve"> </w:t>
@@ -1108,79 +1151,7 @@
         <w:t xml:space="preserve">(Specht et al., 2018)</w:t>
       </w:r>
       <w:r>
-        <w:t xml:space="preserve">. Sin embargo, no podemos olvidarnos de los costes, tanto en tiempo como en dinero, asociado a la puesta en valor de los datos pasados y actuales</w:t>
-      </w:r>
-      <w:r>
-        <w:t xml:space="preserve"> </w:t>
-      </w:r>
-      <w:r>
-        <w:t xml:space="preserve">(Costello et al., 2013; Michener, 2015,</w:t>
-      </w:r>
-      <w:r>
-        <w:t xml:space="preserve"> </w:t>
-      </w:r>
-      <w:r>
-        <w:t xml:space="preserve">@Goodhill2014</w:t>
-      </w:r>
-      <w:r>
-        <w:t xml:space="preserve">; Specht et al., 2018)</w:t>
-      </w:r>
-      <w:r>
-        <w:t xml:space="preserve">, siendo necesario además un reconocimiento a este trabajo.</w:t>
-      </w:r>
-    </w:p>
-    <w:p>
-      <w:pPr>
-        <w:pStyle w:val="Heading1"/>
-      </w:pPr>
-      <w:bookmarkStart w:id="42" w:name="conclusiones"/>
-      <w:r>
-        <w:t xml:space="preserve">Conclusiones</w:t>
-      </w:r>
-      <w:bookmarkEnd w:id="42"/>
-    </w:p>
-    <w:p>
-      <w:pPr>
-        <w:pStyle w:val="FirstParagraph"/>
-      </w:pPr>
-      <w:r>
-        <w:t xml:space="preserve">Al igual que las especies, existen datos que se encuentran</w:t>
-      </w:r>
-      <w:r>
-        <w:t xml:space="preserve"> </w:t>
-      </w:r>
-      <w:r>
-        <w:rPr>
-          <w:i/>
-        </w:rPr>
-        <w:t xml:space="preserve">“</w:t>
-      </w:r>
-      <w:r>
-        <w:rPr>
-          <w:i/>
-        </w:rPr>
-        <w:t xml:space="preserve">en peligro de extinción</w:t>
-      </w:r>
-      <w:r>
-        <w:rPr>
-          <w:i/>
-        </w:rPr>
-        <w:t xml:space="preserve">”</w:t>
-      </w:r>
-      <w:r>
-        <w:t xml:space="preserve"> </w:t>
-      </w:r>
-      <w:r>
-        <w:t xml:space="preserve">y es importante dedicar esfuerzos a su preservación, mediante su documentación y depósito en repositorios oficiales</w:t>
-      </w:r>
-      <w:r>
-        <w:t xml:space="preserve"> </w:t>
-      </w:r>
-      <w:r>
-        <w:t xml:space="preserve">(Specht et al., 2018)</w:t>
-      </w:r>
-      <w:r>
-        <w:t xml:space="preserve">. ¿Cómo hacemos más sencillo este camino? El reto no sólo está en manos de las revistas y las editoriales, también los investigadores podemos contribuir a ello documentando los datos, publicándolos y apostando por productos como los data papers. En los últimos años han surgido diferentes recomendaciones y buenas prácticas que aportan consejos sobre la gestión de los datos y cómo compartirlos, muchos de ellas centrados en la disciplina ecológica</w:t>
+        <w:t xml:space="preserve">. ¿Cómo hacemos más sencillo este camino? El reto no sólo está en manos de las revistas y las editoriales, también los investigadores podemos contribuir a ello documentando los datos, publicándolos y apostando por productos como los data papers. Los esfuerzos por hacer de los datos y sus metadatos productos publicables y citables están encaminando una puesta en valor de la información que repercute en una serie de beneficios no sólo para el investigador, sino para la comunidad científica en general. En los últimos años han surgido diferentes recomendaciones y buenas prácticas que aportan consejos sobre la gestión de los datos y cómo compartirlos, muchos de ellos centrados en la disciplina ecológica</w:t>
       </w:r>
       <w:r>
         <w:t xml:space="preserve"> </w:t>
@@ -1200,19 +1171,13 @@
       <w:r>
         <w:t xml:space="preserve">.</w:t>
       </w:r>
-      <w:r>
-        <w:t xml:space="preserve"> </w:t>
-      </w:r>
-      <w:r>
-        <w:t xml:space="preserve">Los esfuerzos por hacer de los datos y sus metadatos productos publicables y citables están encaminando una puesta en valor de la información que repercute en una serie de beneficios no sólo para el investigador, sino para la comunidad científica en general.</w:t>
-      </w:r>
     </w:p>
     <w:p>
       <w:pPr>
         <w:pStyle w:val="BodyText"/>
       </w:pPr>
       <w:r>
-        <w:t xml:space="preserve">Finalmente, tras revisar normas de publicación de la Revista Ecosistemas, no hemos encontrado ninguna recomendación y/o política de datos. En este sentido, consideramos que sería muy positivo que la revista apoye de forma explícita la documentación y puesta en valor de los datos, así como su inclusión en repositorios oficiales, y además sería interesante la creación de una sección de DataPapers en la revista.</w:t>
+        <w:t xml:space="preserve">Finalmente, tras revisar normas de publicación de la Revista Ecosistemas, no hemos encontrado ninguna recomendación y/o política de datos que aliente o exija a los autores a adquirir un compromiso en lo que a compartir datos se refiere. En este sentido, consideramos que sería muy positivo que la revista apoye de forma explícita la documentación y puesta en valor de los datos, así como su inclusión en repositorios oficiales.</w:t>
       </w:r>
     </w:p>
     <w:p>
@@ -1985,9 +1950,9 @@
       <w:pPr>
         <w:pStyle w:val="Heading6"/>
       </w:pPr>
-      <w:bookmarkStart w:id="74" w:name="tabla-1"/>
-      <w:r>
-        <w:t xml:space="preserve">TABLA 1</w:t>
+      <w:bookmarkStart w:id="74" w:name="tablas"/>
+      <w:r>
+        <w:t xml:space="preserve">Tablas</w:t>
       </w:r>
       <w:bookmarkEnd w:id="74"/>
     </w:p>
@@ -2004,6 +1969,48 @@
       <w:r>
         <w:t xml:space="preserve">. Requerimientos en materia de datos de las revistas con mayor impacto en ecología. Búsqueda de revistas en Web of Science (2019/01/23) y revisión de política de datos para aquellas cuya publicación principal es el artículo de investigación.</w:t>
       </w:r>
+      <w:r>
+        <w:t xml:space="preserve"> </w:t>
+      </w:r>
+      <w:r>
+        <w:t xml:space="preserve">Obligatoriedad de la política de datos:</w:t>
+      </w:r>
+      <w:r>
+        <w:t xml:space="preserve"> </w:t>
+      </w:r>
+      <w:r>
+        <w:rPr>
+          <w:i/>
+        </w:rPr>
+        <w:t xml:space="preserve">verde</w:t>
+      </w:r>
+      <w:r>
+        <w:t xml:space="preserve">: Se obliga tanto a depositar los datos en un repositorio como a incluir información sobre su accesibilidad;</w:t>
+      </w:r>
+      <w:r>
+        <w:t xml:space="preserve"> </w:t>
+      </w:r>
+      <w:r>
+        <w:rPr>
+          <w:i/>
+        </w:rPr>
+        <w:t xml:space="preserve">amarillo</w:t>
+      </w:r>
+      <w:r>
+        <w:t xml:space="preserve">: Se obliga a incluir información sobre la accesibilidad de los datos y se alienta a los autores a depositarlos en un repositorio público;</w:t>
+      </w:r>
+      <w:r>
+        <w:t xml:space="preserve"> </w:t>
+      </w:r>
+      <w:r>
+        <w:rPr>
+          <w:i/>
+        </w:rPr>
+        <w:t xml:space="preserve">naranja</w:t>
+      </w:r>
+      <w:r>
+        <w:t xml:space="preserve">: Se alienta a los autores a depositar los datos en un repositorio público y a incluir información sobre su accesibilidad.</w:t>
+      </w:r>
     </w:p>
     <w:p>
       <w:pPr>
@@ -2013,22 +2020,115 @@
         <w:rPr>
           <w:b/>
         </w:rPr>
-        <w:t xml:space="preserve">Table 1.</w:t>
-      </w:r>
-      <w:r>
-        <w:t xml:space="preserve"> </w:t>
-      </w:r>
-      <w:r>
-        <w:t xml:space="preserve">Data sharing requirements of the journals with the greatest impact on Ecology. A search of journals by rank using Web of Science (2019/01/23) and data policy review for those whose main publication is the research article.</w:t>
+        <w:t xml:space="preserve">Tabla 2.</w:t>
+      </w:r>
+      <w:r>
+        <w:t xml:space="preserve"> </w:t>
+      </w:r>
+      <w:r>
+        <w:t xml:space="preserve">Ejemplo de revistas que aceptan artículos de datos como modalidad de publicación. En negrita se indican las revistas de datos. Se indica si el acceso a la revista es</w:t>
+      </w:r>
+      <w:r>
+        <w:t xml:space="preserve"> </w:t>
+      </w:r>
+      <w:r>
+        <w:rPr>
+          <w:i/>
+        </w:rPr>
+        <w:t xml:space="preserve">Open Acces</w:t>
+      </w:r>
+      <w:r>
+        <w:t xml:space="preserve"> </w:t>
+      </w:r>
+      <w:r>
+        <w:t xml:space="preserve">(</w:t>
+      </w:r>
+      <w:r>
+        <w:rPr>
+          <w:i/>
+        </w:rPr>
+        <w:t xml:space="preserve">OA</w:t>
+      </w:r>
+      <w:r>
+        <w:t xml:space="preserve">) o híbrido Open Choice (</w:t>
+      </w:r>
+      <w:r>
+        <w:rPr>
+          <w:i/>
+        </w:rPr>
+        <w:t xml:space="preserve">H</w:t>
+      </w:r>
+      <w:r>
+        <w:t xml:space="preserve">). Factor de impacto referido al 2017 (JCR, Clarivate Analytics, 2018). Para el campo Repositorios los diferentes colores indican:</w:t>
+      </w:r>
+      <w:r>
+        <w:t xml:space="preserve"> </w:t>
+      </w:r>
+      <w:r>
+        <w:rPr>
+          <w:i/>
+        </w:rPr>
+        <w:t xml:space="preserve">verde</w:t>
+      </w:r>
+      <w:r>
+        <w:t xml:space="preserve">: Listado amplio de repositorios generalistas y específicos;</w:t>
+      </w:r>
+      <w:r>
+        <w:t xml:space="preserve"> </w:t>
+      </w:r>
+      <w:r>
+        <w:rPr>
+          <w:i/>
+        </w:rPr>
+        <w:t xml:space="preserve">púrpura</w:t>
+      </w:r>
+      <w:r>
+        <w:t xml:space="preserve">: Escasos repositorios recomendados;</w:t>
+      </w:r>
+      <w:r>
+        <w:t xml:space="preserve"> </w:t>
+      </w:r>
+      <w:r>
+        <w:rPr>
+          <w:i/>
+        </w:rPr>
+        <w:t xml:space="preserve">naranja</w:t>
+      </w:r>
+      <w:r>
+        <w:t xml:space="preserve">: Ningún repositorio recomendado;</w:t>
+      </w:r>
+      <w:r>
+        <w:t xml:space="preserve"> </w:t>
+      </w:r>
+      <w:r>
+        <w:rPr>
+          <w:i/>
+        </w:rPr>
+        <w:t xml:space="preserve">amarillo</w:t>
+      </w:r>
+      <w:r>
+        <w:t xml:space="preserve">: Recomienda consultar un directorio de repositorios;</w:t>
+      </w:r>
+      <w:r>
+        <w:t xml:space="preserve"> </w:t>
+      </w:r>
+      <w:r>
+        <w:rPr>
+          <w:i/>
+        </w:rPr>
+        <w:t xml:space="preserve">azul</w:t>
+      </w:r>
+      <w:r>
+        <w:t xml:space="preserve">: Aporta una lista de repositorios ya utilizados en los artículos de la revista como ejemplo.</w:t>
       </w:r>
     </w:p>
     <w:p>
       <w:pPr>
         <w:pStyle w:val="Heading6"/>
       </w:pPr>
-      <w:bookmarkStart w:id="75" w:name="tabla-2"/>
-      <w:r>
-        <w:t xml:space="preserve">TABLA 2</w:t>
+      <w:bookmarkStart w:id="75" w:name="figuras"/>
+      <w:r>
+        <w:t xml:space="preserve">FIGURAS</w:t>
       </w:r>
       <w:bookmarkEnd w:id="75"/>
     </w:p>
@@ -2040,13 +2140,19 @@
         <w:rPr>
           <w:b/>
         </w:rPr>
-        <w:t xml:space="preserve">Tabla 2.</w:t>
-      </w:r>
-      <w:r>
-        <w:t xml:space="preserve"> </w:t>
-      </w:r>
-      <w:r>
-        <w:t xml:space="preserve">Ejemplo de revistas que aceptan artículos de datos como modalidad de publicación.</w:t>
+        <w:t xml:space="preserve">Figura 1</w:t>
+      </w:r>
+      <w:r>
+        <w:t xml:space="preserve">. Esta nota pone el foco en las acciones que suponen el punto de partida para un flujo de trabajo reproducible. Adaptado de</w:t>
+      </w:r>
+      <w:r>
+        <w:t xml:space="preserve"> </w:t>
+      </w:r>
+      <w:r>
+        <w:t xml:space="preserve">Rodrı́guez-Sanchez et al. (2016)</w:t>
+      </w:r>
+      <w:r>
+        <w:t xml:space="preserve">.</w:t>
       </w:r>
     </w:p>
     <w:p>
@@ -2057,90 +2163,95 @@
         <w:rPr>
           <w:b/>
         </w:rPr>
-        <w:t xml:space="preserve">Table 2.</w:t>
-      </w:r>
-      <w:r>
-        <w:t xml:space="preserve"> </w:t>
-      </w:r>
-      <w:r>
-        <w:t xml:space="preserve">Example of journals that accept data papers as publication modality.</w:t>
+        <w:t xml:space="preserve">Figura 2</w:t>
+      </w:r>
+      <w:r>
+        <w:t xml:space="preserve">. Acciones que incrementan la documentación y accesibilidad de los datos.</w:t>
+      </w:r>
+    </w:p>
+    <w:p>
+      <w:pPr>
+        <w:pStyle w:val="BodyText"/>
+      </w:pPr>
+      <w:r>
+        <w:rPr>
+          <w:b/>
+        </w:rPr>
+        <w:t xml:space="preserve">Figura 3</w:t>
+      </w:r>
+      <w:r>
+        <w:t xml:space="preserve">. Tránsito del manejo de datos tradicional hacia el manejo de datos reproducible. Ejemplo de los datos del inventario forestal de Sierra Nevada</w:t>
+      </w:r>
+      <w:r>
+        <w:t xml:space="preserve"> </w:t>
+      </w:r>
+      <w:r>
+        <w:t xml:space="preserve">(Pérez-Luque et al., 2014)</w:t>
+      </w:r>
+      <w:r>
+        <w:t xml:space="preserve">.</w:t>
+      </w:r>
+      <w:r>
+        <w:t xml:space="preserve"> </w:t>
+      </w:r>
+      <w:r>
+        <w:rPr>
+          <w:i/>
+        </w:rPr>
+        <w:t xml:space="preserve">a</w:t>
+      </w:r>
+      <w:r>
+        <w:t xml:space="preserve">: Publicación de artículos científicos con datos como material suplementario.</w:t>
+      </w:r>
+      <w:r>
+        <w:t xml:space="preserve"> </w:t>
+      </w:r>
+      <w:r>
+        <w:rPr>
+          <w:i/>
+        </w:rPr>
+        <w:t xml:space="preserve">b</w:t>
+      </w:r>
+      <w:r>
+        <w:t xml:space="preserve"> </w:t>
+      </w:r>
+      <w:r>
+        <w:t xml:space="preserve">normalización del conjunto de datos original e integración en repositorios locales e internacionales.</w:t>
+      </w:r>
+      <w:r>
+        <w:t xml:space="preserve"> </w:t>
+      </w:r>
+      <w:r>
+        <w:rPr>
+          <w:i/>
+        </w:rPr>
+        <w:t xml:space="preserve">c</w:t>
+      </w:r>
+      <w:r>
+        <w:t xml:space="preserve">: Publicación de los metadatos del conjunto de datos original en forma de Data Paper.</w:t>
+      </w:r>
+      <w:r>
+        <w:t xml:space="preserve"> </w:t>
+      </w:r>
+      <w:r>
+        <w:rPr>
+          <w:i/>
+        </w:rPr>
+        <w:t xml:space="preserve">d</w:t>
+      </w:r>
+      <w:r>
+        <w:t xml:space="preserve">: (re)utilización del conjunto de datos original (total o parcialmente) por otros trabajos científicos con su correspondiente doi.</w:t>
       </w:r>
     </w:p>
     <w:p>
       <w:pPr>
         <w:pStyle w:val="Heading6"/>
       </w:pPr>
-      <w:bookmarkStart w:id="76" w:name="pies-de-figura"/>
-      <w:r>
-        <w:t xml:space="preserve">PIES DE FIGURA</w:t>
+      <w:bookmarkStart w:id="76" w:name="figura-1"/>
+      <w:r>
+        <w:t xml:space="preserve">FIGURA 1</w:t>
       </w:r>
       <w:bookmarkEnd w:id="76"/>
-    </w:p>
-    <w:p>
-      <w:pPr>
-        <w:pStyle w:val="FirstParagraph"/>
-      </w:pPr>
-      <w:r>
-        <w:rPr>
-          <w:b/>
-        </w:rPr>
-        <w:t xml:space="preserve">Figura 1</w:t>
-      </w:r>
-      <w:r>
-        <w:t xml:space="preserve">. Esta nota pone el foco en las acciones que suponen el punto de partida para un flujo de trabajo reproducible. Adaptado de</w:t>
-      </w:r>
-      <w:r>
-        <w:t xml:space="preserve"> </w:t>
-      </w:r>
-      <w:r>
-        <w:t xml:space="preserve">Rodrı́guez-Sanchez et al. (2016)</w:t>
-      </w:r>
-      <w:r>
-        <w:t xml:space="preserve">.</w:t>
-      </w:r>
-    </w:p>
-    <w:p>
-      <w:pPr>
-        <w:pStyle w:val="Heading6"/>
-      </w:pPr>
-      <w:bookmarkStart w:id="77" w:name="figure-legends"/>
-      <w:r>
-        <w:t xml:space="preserve">FIGURE LEGENDS</w:t>
-      </w:r>
-      <w:bookmarkEnd w:id="77"/>
-    </w:p>
-    <w:p>
-      <w:pPr>
-        <w:pStyle w:val="FirstParagraph"/>
-      </w:pPr>
-      <w:r>
-        <w:rPr>
-          <w:b/>
-        </w:rPr>
-        <w:t xml:space="preserve">Figure 1</w:t>
-      </w:r>
-      <w:r>
-        <w:t xml:space="preserve">. This publication focuses on actions that are the baseline for a reproducible workflow. Adapted from</w:t>
-      </w:r>
-      <w:r>
-        <w:t xml:space="preserve"> </w:t>
-      </w:r>
-      <w:r>
-        <w:t xml:space="preserve">Rodrı́guez-Sanchez et al. (2016)</w:t>
-      </w:r>
-      <w:r>
-        <w:t xml:space="preserve">.</w:t>
-      </w:r>
-    </w:p>
-    <w:p>
-      <w:pPr>
-        <w:pStyle w:val="Heading6"/>
-      </w:pPr>
-      <w:bookmarkStart w:id="78" w:name="figura-1"/>
-      <w:r>
-        <w:t xml:space="preserve">FIGURA 1</w:t>
-      </w:r>
-      <w:bookmarkEnd w:id="78"/>
     </w:p>
     <w:p>
       <w:pPr>
@@ -2162,7 +2273,7 @@
                     </pic:cNvPicPr>
                   </pic:nvPicPr>
                   <pic:blipFill>
-                    <a:blip r:embed="rId79"/>
+                    <a:blip r:embed="rId77"/>
                     <a:stretch>
                       <a:fillRect/>
                     </a:stretch>
@@ -2193,11 +2304,11 @@
       <w:pPr>
         <w:pStyle w:val="Heading6"/>
       </w:pPr>
-      <w:bookmarkStart w:id="80" w:name="figura-2"/>
+      <w:bookmarkStart w:id="78" w:name="figura-2"/>
       <w:r>
         <w:t xml:space="preserve">FIGURA 2</w:t>
       </w:r>
-      <w:bookmarkEnd w:id="80"/>
+      <w:bookmarkEnd w:id="78"/>
     </w:p>
     <w:p>
       <w:pPr>
@@ -2219,7 +2330,7 @@
                     </pic:cNvPicPr>
                   </pic:nvPicPr>
                   <pic:blipFill>
-                    <a:blip r:embed="rId81"/>
+                    <a:blip r:embed="rId79"/>
                     <a:stretch>
                       <a:fillRect/>
                     </a:stretch>
@@ -2250,11 +2361,11 @@
       <w:pPr>
         <w:pStyle w:val="Heading6"/>
       </w:pPr>
-      <w:bookmarkStart w:id="82" w:name="figura-3"/>
+      <w:bookmarkStart w:id="80" w:name="figura-3"/>
       <w:r>
         <w:t xml:space="preserve">FIGURA 3</w:t>
       </w:r>
-      <w:bookmarkEnd w:id="82"/>
+      <w:bookmarkEnd w:id="80"/>
     </w:p>
     <w:p>
       <w:pPr>
@@ -2276,7 +2387,7 @@
                     </pic:cNvPicPr>
                   </pic:nvPicPr>
                   <pic:blipFill>
-                    <a:blip r:embed="rId83"/>
+                    <a:blip r:embed="rId81"/>
                     <a:stretch>
                       <a:fillRect/>
                     </a:stretch>

</xml_diff>